<commit_message>
11. React Router - 35%
</commit_message>
<xml_diff>
--- a/11. React Router/Notes.docx
+++ b/11. React Router/Notes.docx
@@ -1310,6 +1310,111 @@
       </w:r>
       <w:r>
         <w:t xml:space="preserve"> className={styles.nav}/&gt;</w:t>
+      </w:r>
+    </w:p>
+    <w:p>
+      <w:pPr>
+        <w:pStyle w:val="ListParagraph"/>
+        <w:numPr>
+          <w:ilvl w:val="0"/>
+          <w:numId w:val="1"/>
+        </w:numPr>
+      </w:pPr>
+      <w:r>
+        <w:t xml:space="preserve">From a CSS Module, we can set up a </w:t>
+      </w:r>
+      <w:r>
+        <w:rPr>
+          <w:b/>
+          <w:bCs/>
+        </w:rPr>
+        <w:t xml:space="preserve">GLOBAL </w:t>
+      </w:r>
+      <w:r>
+        <w:t xml:space="preserve"> class</w:t>
+      </w:r>
+    </w:p>
+    <w:p>
+      <w:pPr>
+        <w:pStyle w:val="ListParagraph"/>
+        <w:numPr>
+          <w:ilvl w:val="1"/>
+          <w:numId w:val="1"/>
+        </w:numPr>
+      </w:pPr>
+      <w:r>
+        <w:t>:global(.test){</w:t>
+      </w:r>
+    </w:p>
+    <w:p>
+      <w:pPr>
+        <w:pStyle w:val="ListParagraph"/>
+        <w:numPr>
+          <w:ilvl w:val="1"/>
+          <w:numId w:val="1"/>
+        </w:numPr>
+      </w:pPr>
+      <w:r>
+        <w:t>Css styles</w:t>
+      </w:r>
+    </w:p>
+    <w:p>
+      <w:pPr>
+        <w:pStyle w:val="ListParagraph"/>
+        <w:numPr>
+          <w:ilvl w:val="1"/>
+          <w:numId w:val="1"/>
+        </w:numPr>
+      </w:pPr>
+      <w:r>
+        <w:t>}</w:t>
+      </w:r>
+    </w:p>
+    <w:p>
+      <w:pPr>
+        <w:pStyle w:val="ListParagraph"/>
+        <w:numPr>
+          <w:ilvl w:val="1"/>
+          <w:numId w:val="1"/>
+        </w:numPr>
+      </w:pPr>
+      <w:r>
+        <w:lastRenderedPageBreak/>
+        <w:drawing>
+          <wp:inline distT="0" distB="0" distL="0" distR="0" wp14:anchorId="21A8E6E6" wp14:editId="67AEDB1F">
+            <wp:extent cx="3905795" cy="2676899"/>
+            <wp:effectExtent l="0" t="0" r="0" b="9525"/>
+            <wp:docPr id="4" name="Picture 4"/>
+            <wp:cNvGraphicFramePr>
+              <a:graphicFrameLocks xmlns:a="http://schemas.openxmlformats.org/drawingml/2006/main" noChangeAspect="1"/>
+            </wp:cNvGraphicFramePr>
+            <a:graphic xmlns:a="http://schemas.openxmlformats.org/drawingml/2006/main">
+              <a:graphicData uri="http://schemas.openxmlformats.org/drawingml/2006/picture">
+                <pic:pic xmlns:pic="http://schemas.openxmlformats.org/drawingml/2006/picture">
+                  <pic:nvPicPr>
+                    <pic:cNvPr id="1" name=""/>
+                    <pic:cNvPicPr/>
+                  </pic:nvPicPr>
+                  <pic:blipFill>
+                    <a:blip r:embed="rId8"/>
+                    <a:stretch>
+                      <a:fillRect/>
+                    </a:stretch>
+                  </pic:blipFill>
+                  <pic:spPr>
+                    <a:xfrm>
+                      <a:off x="0" y="0"/>
+                      <a:ext cx="3905795" cy="2676899"/>
+                    </a:xfrm>
+                    <a:prstGeom prst="rect">
+                      <a:avLst/>
+                    </a:prstGeom>
+                  </pic:spPr>
+                </pic:pic>
+              </a:graphicData>
+            </a:graphic>
+          </wp:inline>
+        </w:drawing>
       </w:r>
     </w:p>
     <w:p/>

</xml_diff>

<commit_message>
11. React Router - 80%
</commit_message>
<xml_diff>
--- a/11. React Router/Notes.docx
+++ b/11. React Router/Notes.docx
@@ -1,6 +1,6 @@
 
 <file path=word/document.xml><?xml version="1.0" encoding="utf-8"?>
-<w:document xmlns:wpc="http://schemas.microsoft.com/office/word/2010/wordprocessingCanvas" xmlns:cx="http://schemas.microsoft.com/office/drawing/2014/chartex" xmlns:cx1="http://schemas.microsoft.com/office/drawing/2015/9/8/chartex" xmlns:cx2="http://schemas.microsoft.com/office/drawing/2015/10/21/chartex" xmlns:cx3="http://schemas.microsoft.com/office/drawing/2016/5/9/chartex" xmlns:cx4="http://schemas.microsoft.com/office/drawing/2016/5/10/chartex" xmlns:cx5="http://schemas.microsoft.com/office/drawing/2016/5/11/chartex" xmlns:cx6="http://schemas.microsoft.com/office/drawing/2016/5/12/chartex" xmlns:cx7="http://schemas.microsoft.com/office/drawing/2016/5/13/chartex" xmlns:cx8="http://schemas.microsoft.com/office/drawing/2016/5/14/chartex" xmlns:mc="http://schemas.openxmlformats.org/markup-compatibility/2006" xmlns:aink="http://schemas.microsoft.com/office/drawing/2016/ink" xmlns:am3d="http://schemas.microsoft.com/office/drawing/2017/model3d" xmlns:o="urn:schemas-microsoft-com:office:office" xmlns:oel="http://schemas.microsoft.com/office/2019/extlst" xmlns:r="http://schemas.openxmlformats.org/officeDocument/2006/relationships" xmlns:m="http://schemas.openxmlformats.org/officeDocument/2006/math" xmlns:v="urn:schemas-microsoft-com:vml" xmlns:wp14="http://schemas.microsoft.com/office/word/2010/wordprocessingDrawing" xmlns:wp="http://schemas.openxmlformats.org/drawingml/2006/wordprocessingDrawing" xmlns:w10="urn:schemas-microsoft-com:office:word" xmlns:w="http://schemas.openxmlformats.org/wordprocessingml/2006/main" xmlns:w14="http://schemas.microsoft.com/office/word/2010/wordml" xmlns:w15="http://schemas.microsoft.com/office/word/2012/wordml" xmlns:w16cex="http://schemas.microsoft.com/office/word/2018/wordml/cex" xmlns:w16cid="http://schemas.microsoft.com/office/word/2016/wordml/cid" xmlns:w16="http://schemas.microsoft.com/office/word/2018/wordml" xmlns:w16du="http://schemas.microsoft.com/office/word/2023/wordml/word16du" xmlns:w16sdtdh="http://schemas.microsoft.com/office/word/2020/wordml/sdtdatahash" xmlns:w16se="http://schemas.microsoft.com/office/word/2015/wordml/symex" xmlns:wpg="http://schemas.microsoft.com/office/word/2010/wordprocessingGroup" xmlns:wpi="http://schemas.microsoft.com/office/word/2010/wordprocessingInk" xmlns:wne="http://schemas.microsoft.com/office/word/2006/wordml" xmlns:wps="http://schemas.microsoft.com/office/word/2010/wordprocessingShape" mc:Ignorable="w14 w15 w16se w16cid w16 w16cex w16sdtdh wp14">
+<w:document xmlns:wpc="http://schemas.microsoft.com/office/word/2010/wordprocessingCanvas" xmlns:cx="http://schemas.microsoft.com/office/drawing/2014/chartex" xmlns:cx1="http://schemas.microsoft.com/office/drawing/2015/9/8/chartex" xmlns:cx2="http://schemas.microsoft.com/office/drawing/2015/10/21/chartex" xmlns:cx3="http://schemas.microsoft.com/office/drawing/2016/5/9/chartex" xmlns:cx4="http://schemas.microsoft.com/office/drawing/2016/5/10/chartex" xmlns:cx5="http://schemas.microsoft.com/office/drawing/2016/5/11/chartex" xmlns:cx6="http://schemas.microsoft.com/office/drawing/2016/5/12/chartex" xmlns:cx7="http://schemas.microsoft.com/office/drawing/2016/5/13/chartex" xmlns:cx8="http://schemas.microsoft.com/office/drawing/2016/5/14/chartex" xmlns:mc="http://schemas.openxmlformats.org/markup-compatibility/2006" xmlns:aink="http://schemas.microsoft.com/office/drawing/2016/ink" xmlns:am3d="http://schemas.microsoft.com/office/drawing/2017/model3d" xmlns:o="urn:schemas-microsoft-com:office:office" xmlns:oel="http://schemas.microsoft.com/office/2019/extlst" xmlns:r="http://schemas.openxmlformats.org/officeDocument/2006/relationships" xmlns:m="http://schemas.openxmlformats.org/officeDocument/2006/math" xmlns:v="urn:schemas-microsoft-com:vml" xmlns:wp14="http://schemas.microsoft.com/office/word/2010/wordprocessingDrawing" xmlns:wp="http://schemas.openxmlformats.org/drawingml/2006/wordprocessingDrawing" xmlns:w10="urn:schemas-microsoft-com:office:word" xmlns:w="http://schemas.openxmlformats.org/wordprocessingml/2006/main" xmlns:w14="http://schemas.microsoft.com/office/word/2010/wordml" xmlns:w15="http://schemas.microsoft.com/office/word/2012/wordml" xmlns:w16cex="http://schemas.microsoft.com/office/word/2018/wordml/cex" xmlns:w16cid="http://schemas.microsoft.com/office/word/2016/wordml/cid" xmlns:w16="http://schemas.microsoft.com/office/word/2018/wordml" xmlns:w16du="http://schemas.microsoft.com/office/word/2023/wordml/word16du" xmlns:w16sdtdh="http://schemas.microsoft.com/office/word/2020/wordml/sdtdatahash" xmlns:w16se="http://schemas.microsoft.com/office/word/2015/wordml/symex" xmlns:wpg="http://schemas.microsoft.com/office/word/2010/wordprocessingGroup" xmlns:wpi="http://schemas.microsoft.com/office/word/2010/wordprocessingInk" xmlns:wne="http://schemas.microsoft.com/office/word/2006/wordml" xmlns:wps="http://schemas.microsoft.com/office/word/2010/wordprocessingShape" mc:Ignorable="w14 w15 w16se w16cid w16 w16cex w16sdtdh w16du wp14">
   <w:body>
     <w:p>
       <w:pPr>
@@ -192,8 +192,13 @@
           <w:numId w:val="1"/>
         </w:numPr>
       </w:pPr>
-      <w:r>
-        <w:t xml:space="preserve">SPA’s rely on </w:t>
+      <w:proofErr w:type="gramStart"/>
+      <w:r>
+        <w:t>SPA’s</w:t>
+      </w:r>
+      <w:proofErr w:type="gramEnd"/>
+      <w:r>
+        <w:t xml:space="preserve"> rely on </w:t>
       </w:r>
       <w:r>
         <w:rPr>
@@ -359,32 +364,63 @@
           <w:bCs/>
         </w:rPr>
       </w:pPr>
-      <w:r>
-        <w:rPr>
-          <w:b/>
-          <w:bCs/>
-        </w:rPr>
-        <w:t>Npm I react-router-dom</w:t>
-      </w:r>
-    </w:p>
-    <w:p>
-      <w:pPr>
-        <w:pStyle w:val="ListParagraph"/>
-        <w:numPr>
-          <w:ilvl w:val="1"/>
-          <w:numId w:val="1"/>
-        </w:numPr>
-        <w:rPr>
-          <w:b/>
-          <w:bCs/>
-        </w:rPr>
-      </w:pPr>
-      <w:r>
-        <w:rPr>
-          <w:b/>
-          <w:bCs/>
-        </w:rPr>
-        <w:t>Npm I react-router-dom</w:t>
+      <w:proofErr w:type="spellStart"/>
+      <w:proofErr w:type="gramStart"/>
+      <w:r>
+        <w:rPr>
+          <w:b/>
+          <w:bCs/>
+        </w:rPr>
+        <w:t>Npm</w:t>
+      </w:r>
+      <w:proofErr w:type="spellEnd"/>
+      <w:proofErr w:type="gramEnd"/>
+      <w:r>
+        <w:rPr>
+          <w:b/>
+          <w:bCs/>
+        </w:rPr>
+        <w:t xml:space="preserve"> I react-router-</w:t>
+      </w:r>
+      <w:proofErr w:type="spellStart"/>
+      <w:r>
+        <w:rPr>
+          <w:b/>
+          <w:bCs/>
+        </w:rPr>
+        <w:t>dom</w:t>
+      </w:r>
+      <w:proofErr w:type="spellEnd"/>
+    </w:p>
+    <w:p>
+      <w:pPr>
+        <w:pStyle w:val="ListParagraph"/>
+        <w:numPr>
+          <w:ilvl w:val="1"/>
+          <w:numId w:val="1"/>
+        </w:numPr>
+        <w:rPr>
+          <w:b/>
+          <w:bCs/>
+        </w:rPr>
+      </w:pPr>
+      <w:proofErr w:type="spellStart"/>
+      <w:proofErr w:type="gramStart"/>
+      <w:r>
+        <w:rPr>
+          <w:b/>
+          <w:bCs/>
+        </w:rPr>
+        <w:t>Npm</w:t>
+      </w:r>
+      <w:proofErr w:type="spellEnd"/>
+      <w:proofErr w:type="gramEnd"/>
+      <w:r>
+        <w:rPr>
+          <w:b/>
+          <w:bCs/>
+        </w:rPr>
+        <w:t xml:space="preserve"> I react-router-dom</w:t>
       </w:r>
       <w:r>
         <w:rPr>
@@ -418,6 +454,7 @@
       <w:r>
         <w:t xml:space="preserve">define the </w:t>
       </w:r>
+      <w:proofErr w:type="spellStart"/>
       <w:r>
         <w:rPr>
           <w:b/>
@@ -425,6 +462,7 @@
         </w:rPr>
         <w:t>BrowserRouter</w:t>
       </w:r>
+      <w:proofErr w:type="spellEnd"/>
     </w:p>
     <w:p>
       <w:pPr>
@@ -599,7 +637,23 @@
           <w:b/>
           <w:bCs/>
         </w:rPr>
-        <w:t xml:space="preserve">path=”*” </w:t>
+        <w:t>path</w:t>
+      </w:r>
+      <w:proofErr w:type="gramStart"/>
+      <w:r>
+        <w:rPr>
+          <w:b/>
+          <w:bCs/>
+        </w:rPr>
+        <w:t>=”*</w:t>
+      </w:r>
+      <w:proofErr w:type="gramEnd"/>
+      <w:r>
+        <w:rPr>
+          <w:b/>
+          <w:bCs/>
+        </w:rPr>
+        <w:t xml:space="preserve">” </w:t>
       </w:r>
       <w:r>
         <w:t xml:space="preserve"> for any other route that is not in the project</w:t>
@@ -616,6 +670,7 @@
         <w:rPr>
           <w:b/>
           <w:bCs/>
+          <w:noProof/>
         </w:rPr>
         <w:lastRenderedPageBreak/>
         <w:drawing>
@@ -701,10 +756,22 @@
           <w:b/>
           <w:bCs/>
         </w:rPr>
-        <w:t xml:space="preserve">reload the </w:t>
-      </w:r>
-      <w:r>
-        <w:t xml:space="preserve"> whole page</w:t>
+        <w:t xml:space="preserve">reload </w:t>
+      </w:r>
+      <w:proofErr w:type="gramStart"/>
+      <w:r>
+        <w:rPr>
+          <w:b/>
+          <w:bCs/>
+        </w:rPr>
+        <w:t xml:space="preserve">the </w:t>
+      </w:r>
+      <w:r>
+        <w:t xml:space="preserve"> whole</w:t>
+      </w:r>
+      <w:proofErr w:type="gramEnd"/>
+      <w:r>
+        <w:t xml:space="preserve"> page</w:t>
       </w:r>
     </w:p>
     <w:p>
@@ -746,20 +813,29 @@
         </w:rPr>
       </w:pPr>
       <w:r>
-        <w:t>&lt;Link to=”pricing”&gt; Pricing &lt;/Link&gt;</w:t>
-      </w:r>
-    </w:p>
-    <w:p>
-      <w:pPr>
-        <w:rPr>
-          <w:b/>
-          <w:bCs/>
-        </w:rPr>
-      </w:pPr>
-      <w:r>
-        <w:rPr>
-          <w:b/>
-          <w:bCs/>
+        <w:t>&lt;Link to</w:t>
+      </w:r>
+      <w:proofErr w:type="gramStart"/>
+      <w:r>
+        <w:t>=”pricing</w:t>
+      </w:r>
+      <w:proofErr w:type="gramEnd"/>
+      <w:r>
+        <w:t>”&gt; Pricing &lt;/Link&gt;</w:t>
+      </w:r>
+    </w:p>
+    <w:p>
+      <w:pPr>
+        <w:rPr>
+          <w:b/>
+          <w:bCs/>
+        </w:rPr>
+      </w:pPr>
+      <w:r>
+        <w:rPr>
+          <w:b/>
+          <w:bCs/>
+          <w:noProof/>
         </w:rPr>
         <w:drawing>
           <wp:inline distT="0" distB="0" distL="0" distR="0" wp14:anchorId="7E03160B" wp14:editId="57719DD4">
@@ -814,6 +890,7 @@
       <w:r>
         <w:t xml:space="preserve">With </w:t>
       </w:r>
+      <w:proofErr w:type="spellStart"/>
       <w:r>
         <w:rPr>
           <w:b/>
@@ -821,6 +898,7 @@
         </w:rPr>
         <w:t>NavLink</w:t>
       </w:r>
+      <w:proofErr w:type="spellEnd"/>
       <w:r>
         <w:t xml:space="preserve">, React Router gives us the </w:t>
       </w:r>
@@ -837,6 +915,9 @@
     </w:p>
     <w:p>
       <w:r>
+        <w:rPr>
+          <w:noProof/>
+        </w:rPr>
         <w:drawing>
           <wp:inline distT="0" distB="0" distL="0" distR="0" wp14:anchorId="2542B287" wp14:editId="0AC79C7E">
             <wp:extent cx="5220429" cy="704948"/>
@@ -917,7 +998,23 @@
         </w:numPr>
       </w:pPr>
       <w:r>
-        <w:t>&lt;div style={{width:’80’ display:’flex’}}&gt;&lt;/div&gt;</w:t>
+        <w:t>&lt;div style</w:t>
+      </w:r>
+      <w:proofErr w:type="gramStart"/>
+      <w:r>
+        <w:t>={</w:t>
+      </w:r>
+      <w:proofErr w:type="gramEnd"/>
+      <w:r>
+        <w:t xml:space="preserve">{width:’80’ </w:t>
+      </w:r>
+      <w:proofErr w:type="spellStart"/>
+      <w:r>
+        <w:t>display:’flex</w:t>
+      </w:r>
+      <w:proofErr w:type="spellEnd"/>
+      <w:r>
+        <w:t>’}}&gt;&lt;/div&gt;</w:t>
       </w:r>
     </w:p>
     <w:p>
@@ -952,8 +1049,13 @@
           <w:numId w:val="2"/>
         </w:numPr>
       </w:pPr>
-      <w:r>
-        <w:t xml:space="preserve">className prop </w:t>
+      <w:proofErr w:type="spellStart"/>
+      <w:r>
+        <w:t>className</w:t>
+      </w:r>
+      <w:proofErr w:type="spellEnd"/>
+      <w:r>
+        <w:t xml:space="preserve"> prop </w:t>
       </w:r>
     </w:p>
     <w:p>
@@ -1138,9 +1240,11 @@
           <w:numId w:val="2"/>
         </w:numPr>
       </w:pPr>
+      <w:proofErr w:type="spellStart"/>
       <w:r>
         <w:t>Mantine</w:t>
       </w:r>
+      <w:proofErr w:type="spellEnd"/>
     </w:p>
     <w:p/>
     <w:p>
@@ -1184,7 +1288,15 @@
         </w:numPr>
       </w:pPr>
       <w:r>
-        <w:t>1 External css file / component</w:t>
+        <w:t xml:space="preserve">1 External </w:t>
+      </w:r>
+      <w:proofErr w:type="spellStart"/>
+      <w:r>
+        <w:t>css</w:t>
+      </w:r>
+      <w:proofErr w:type="spellEnd"/>
+      <w:r>
+        <w:t xml:space="preserve"> file / component</w:t>
       </w:r>
     </w:p>
     <w:p>
@@ -1232,7 +1344,15 @@
         </w:numPr>
       </w:pPr>
       <w:r>
-        <w:t xml:space="preserve">We have to use </w:t>
+        <w:t xml:space="preserve">We </w:t>
+      </w:r>
+      <w:proofErr w:type="gramStart"/>
+      <w:r>
+        <w:t>have to</w:t>
+      </w:r>
+      <w:proofErr w:type="gramEnd"/>
+      <w:r>
+        <w:t xml:space="preserve"> use </w:t>
       </w:r>
       <w:r>
         <w:rPr>
@@ -1250,6 +1370,7 @@
           <w:numId w:val="1"/>
         </w:numPr>
       </w:pPr>
+      <w:proofErr w:type="gramStart"/>
       <w:r>
         <w:rPr>
           <w:b/>
@@ -1257,6 +1378,7 @@
         </w:rPr>
         <w:t>.navigation</w:t>
       </w:r>
+      <w:proofErr w:type="gramEnd"/>
     </w:p>
     <w:p>
       <w:pPr>
@@ -1309,7 +1431,23 @@
         <w:t>element</w:t>
       </w:r>
       <w:r>
-        <w:t xml:space="preserve"> className={styles.nav}/&gt;</w:t>
+        <w:t xml:space="preserve"> </w:t>
+      </w:r>
+      <w:proofErr w:type="spellStart"/>
+      <w:r>
+        <w:t>className</w:t>
+      </w:r>
+      <w:proofErr w:type="spellEnd"/>
+      <w:r>
+        <w:t>={</w:t>
+      </w:r>
+      <w:proofErr w:type="spellStart"/>
+      <w:r>
+        <w:t>styles.nav</w:t>
+      </w:r>
+      <w:proofErr w:type="spellEnd"/>
+      <w:r>
+        <w:t>}/&gt;</w:t>
       </w:r>
     </w:p>
     <w:p>
@@ -1323,6 +1461,7 @@
       <w:r>
         <w:t xml:space="preserve">From a CSS Module, we can set up a </w:t>
       </w:r>
+      <w:proofErr w:type="gramStart"/>
       <w:r>
         <w:rPr>
           <w:b/>
@@ -1333,29 +1472,40 @@
       <w:r>
         <w:t xml:space="preserve"> class</w:t>
       </w:r>
-    </w:p>
-    <w:p>
-      <w:pPr>
-        <w:pStyle w:val="ListParagraph"/>
-        <w:numPr>
-          <w:ilvl w:val="1"/>
-          <w:numId w:val="1"/>
-        </w:numPr>
-      </w:pPr>
-      <w:r>
-        <w:t>:global(.test){</w:t>
-      </w:r>
-    </w:p>
-    <w:p>
-      <w:pPr>
-        <w:pStyle w:val="ListParagraph"/>
-        <w:numPr>
-          <w:ilvl w:val="1"/>
-          <w:numId w:val="1"/>
-        </w:numPr>
-      </w:pPr>
-      <w:r>
-        <w:t>Css styles</w:t>
+      <w:proofErr w:type="gramEnd"/>
+    </w:p>
+    <w:p>
+      <w:pPr>
+        <w:pStyle w:val="ListParagraph"/>
+        <w:numPr>
+          <w:ilvl w:val="1"/>
+          <w:numId w:val="1"/>
+        </w:numPr>
+      </w:pPr>
+      <w:proofErr w:type="gramStart"/>
+      <w:r>
+        <w:t>:global</w:t>
+      </w:r>
+      <w:proofErr w:type="gramEnd"/>
+      <w:r>
+        <w:t>(.test){</w:t>
+      </w:r>
+    </w:p>
+    <w:p>
+      <w:pPr>
+        <w:pStyle w:val="ListParagraph"/>
+        <w:numPr>
+          <w:ilvl w:val="1"/>
+          <w:numId w:val="1"/>
+        </w:numPr>
+      </w:pPr>
+      <w:proofErr w:type="spellStart"/>
+      <w:r>
+        <w:t>Css</w:t>
+      </w:r>
+      <w:proofErr w:type="spellEnd"/>
+      <w:r>
+        <w:t xml:space="preserve"> styles</w:t>
       </w:r>
     </w:p>
     <w:p>
@@ -1379,6 +1529,9 @@
         </w:numPr>
       </w:pPr>
       <w:r>
+        <w:rPr>
+          <w:noProof/>
+        </w:rPr>
         <w:lastRenderedPageBreak/>
         <w:drawing>
           <wp:inline distT="0" distB="0" distL="0" distR="0" wp14:anchorId="21A8E6E6" wp14:editId="67AEDB1F">
@@ -1418,7 +1571,681 @@
       </w:r>
     </w:p>
     <w:p/>
+    <w:p>
+      <w:pPr>
+        <w:pStyle w:val="Heading1"/>
+      </w:pPr>
+      <w:r>
+        <w:t>Nested Routes</w:t>
+      </w:r>
+    </w:p>
+    <w:p>
+      <w:pPr>
+        <w:pStyle w:val="ListParagraph"/>
+        <w:numPr>
+          <w:ilvl w:val="0"/>
+          <w:numId w:val="1"/>
+        </w:numPr>
+      </w:pPr>
+      <w:r>
+        <w:t>We need nested routes when we want a part of the UI to be controlled by a part of the URL</w:t>
+      </w:r>
+    </w:p>
+    <w:p>
+      <w:pPr>
+        <w:pStyle w:val="ListParagraph"/>
+        <w:numPr>
+          <w:ilvl w:val="0"/>
+          <w:numId w:val="1"/>
+        </w:numPr>
+      </w:pPr>
+      <w:r>
+        <w:t xml:space="preserve">Nested Routes </w:t>
+      </w:r>
+      <w:r>
+        <w:sym w:font="Wingdings" w:char="F0E8"/>
+      </w:r>
+      <w:r>
+        <w:t xml:space="preserve"> /app/</w:t>
+      </w:r>
+      <w:proofErr w:type="gramStart"/>
+      <w:r>
+        <w:t>cities  |</w:t>
+      </w:r>
+      <w:proofErr w:type="gramEnd"/>
+      <w:r>
+        <w:t>|  /app/countries  ||  /app/form</w:t>
+      </w:r>
+    </w:p>
     <w:p/>
+    <w:p>
+      <w:pPr>
+        <w:pStyle w:val="Heading2"/>
+      </w:pPr>
+      <w:r>
+        <w:t>Declaring Nested Routes</w:t>
+      </w:r>
+    </w:p>
+    <w:p>
+      <w:pPr>
+        <w:pStyle w:val="ListParagraph"/>
+        <w:numPr>
+          <w:ilvl w:val="0"/>
+          <w:numId w:val="1"/>
+        </w:numPr>
+      </w:pPr>
+      <w:r>
+        <w:t xml:space="preserve"> We are declaring Nested Routes inside our</w:t>
+      </w:r>
+      <w:r>
+        <w:rPr>
+          <w:b/>
+          <w:bCs/>
+        </w:rPr>
+        <w:t xml:space="preserve"> ROUTE</w:t>
+      </w:r>
+      <w:r>
+        <w:t xml:space="preserve"> element from the </w:t>
+      </w:r>
+      <w:proofErr w:type="gramStart"/>
+      <w:r>
+        <w:t xml:space="preserve">main </w:t>
+      </w:r>
+      <w:r>
+        <w:t xml:space="preserve"> </w:t>
+      </w:r>
+      <w:r>
+        <w:t>component</w:t>
+      </w:r>
+      <w:proofErr w:type="gramEnd"/>
+    </w:p>
+    <w:p>
+      <w:pPr>
+        <w:pStyle w:val="ListParagraph"/>
+        <w:numPr>
+          <w:ilvl w:val="0"/>
+          <w:numId w:val="1"/>
+        </w:numPr>
+      </w:pPr>
+      <w:r>
+        <w:t>We use the &lt;Route&gt;&lt;/Route&gt; opened and closed element and we define child routes</w:t>
+      </w:r>
+    </w:p>
+    <w:p>
+      <w:pPr>
+        <w:pStyle w:val="ListParagraph"/>
+        <w:numPr>
+          <w:ilvl w:val="1"/>
+          <w:numId w:val="1"/>
+        </w:numPr>
+      </w:pPr>
+      <w:r>
+        <w:drawing>
+          <wp:inline distT="0" distB="0" distL="0" distR="0" wp14:anchorId="6E9232B8" wp14:editId="3AC637C5">
+            <wp:extent cx="4695092" cy="1444644"/>
+            <wp:effectExtent l="0" t="0" r="0" b="3175"/>
+            <wp:docPr id="2118960958" name="Picture 1" descr="A screen shot of a computer code&#10;&#10;Description automatically generated"/>
+            <wp:cNvGraphicFramePr>
+              <a:graphicFrameLocks xmlns:a="http://schemas.openxmlformats.org/drawingml/2006/main" noChangeAspect="1"/>
+            </wp:cNvGraphicFramePr>
+            <a:graphic xmlns:a="http://schemas.openxmlformats.org/drawingml/2006/main">
+              <a:graphicData uri="http://schemas.openxmlformats.org/drawingml/2006/picture">
+                <pic:pic xmlns:pic="http://schemas.openxmlformats.org/drawingml/2006/picture">
+                  <pic:nvPicPr>
+                    <pic:cNvPr id="2118960958" name="Picture 1" descr="A screen shot of a computer code&#10;&#10;Description automatically generated"/>
+                    <pic:cNvPicPr/>
+                  </pic:nvPicPr>
+                  <pic:blipFill>
+                    <a:blip r:embed="rId9"/>
+                    <a:stretch>
+                      <a:fillRect/>
+                    </a:stretch>
+                  </pic:blipFill>
+                  <pic:spPr>
+                    <a:xfrm>
+                      <a:off x="0" y="0"/>
+                      <a:ext cx="4706926" cy="1448285"/>
+                    </a:xfrm>
+                    <a:prstGeom prst="rect">
+                      <a:avLst/>
+                    </a:prstGeom>
+                  </pic:spPr>
+                </pic:pic>
+              </a:graphicData>
+            </a:graphic>
+          </wp:inline>
+        </w:drawing>
+      </w:r>
+    </w:p>
+    <w:p>
+      <w:pPr>
+        <w:pStyle w:val="Heading2"/>
+      </w:pPr>
+      <w:r>
+        <w:t>Outlet Element</w:t>
+      </w:r>
+      <w:r>
+        <w:t xml:space="preserve"> - &lt;Outlet/&gt;</w:t>
+      </w:r>
+    </w:p>
+    <w:p>
+      <w:pPr>
+        <w:pStyle w:val="ListParagraph"/>
+        <w:numPr>
+          <w:ilvl w:val="0"/>
+          <w:numId w:val="1"/>
+        </w:numPr>
+      </w:pPr>
+      <w:r>
+        <w:t>This is the element that we are using to display the NESTED ROUTE elements</w:t>
+      </w:r>
+    </w:p>
+    <w:p>
+      <w:r>
+        <w:drawing>
+          <wp:inline distT="0" distB="0" distL="0" distR="0" wp14:anchorId="078FC611" wp14:editId="0866F832">
+            <wp:extent cx="2998177" cy="1300796"/>
+            <wp:effectExtent l="0" t="0" r="0" b="0"/>
+            <wp:docPr id="66207423" name="Picture 1" descr="A computer screen shot of a computer code&#10;&#10;Description automatically generated"/>
+            <wp:cNvGraphicFramePr>
+              <a:graphicFrameLocks xmlns:a="http://schemas.openxmlformats.org/drawingml/2006/main" noChangeAspect="1"/>
+            </wp:cNvGraphicFramePr>
+            <a:graphic xmlns:a="http://schemas.openxmlformats.org/drawingml/2006/main">
+              <a:graphicData uri="http://schemas.openxmlformats.org/drawingml/2006/picture">
+                <pic:pic xmlns:pic="http://schemas.openxmlformats.org/drawingml/2006/picture">
+                  <pic:nvPicPr>
+                    <pic:cNvPr id="66207423" name="Picture 1" descr="A computer screen shot of a computer code&#10;&#10;Description automatically generated"/>
+                    <pic:cNvPicPr/>
+                  </pic:nvPicPr>
+                  <pic:blipFill>
+                    <a:blip r:embed="rId10"/>
+                    <a:stretch>
+                      <a:fillRect/>
+                    </a:stretch>
+                  </pic:blipFill>
+                  <pic:spPr>
+                    <a:xfrm>
+                      <a:off x="0" y="0"/>
+                      <a:ext cx="3003187" cy="1302970"/>
+                    </a:xfrm>
+                    <a:prstGeom prst="rect">
+                      <a:avLst/>
+                    </a:prstGeom>
+                  </pic:spPr>
+                </pic:pic>
+              </a:graphicData>
+            </a:graphic>
+          </wp:inline>
+        </w:drawing>
+      </w:r>
+    </w:p>
+    <w:p>
+      <w:pPr>
+        <w:pStyle w:val="Heading1"/>
+      </w:pPr>
+      <w:r>
+        <w:lastRenderedPageBreak/>
+        <w:t>Set Default Path or Default Nested path</w:t>
+      </w:r>
+    </w:p>
+    <w:p>
+      <w:pPr>
+        <w:pStyle w:val="ListParagraph"/>
+        <w:numPr>
+          <w:ilvl w:val="0"/>
+          <w:numId w:val="1"/>
+        </w:numPr>
+      </w:pPr>
+      <w:r>
+        <w:t xml:space="preserve"> To set a default path, we use the </w:t>
+      </w:r>
+      <w:r>
+        <w:rPr>
+          <w:b/>
+          <w:bCs/>
+        </w:rPr>
+        <w:t xml:space="preserve">index </w:t>
+      </w:r>
+      <w:r>
+        <w:t xml:space="preserve">attribute instead of the </w:t>
+      </w:r>
+      <w:r>
+        <w:rPr>
+          <w:b/>
+          <w:bCs/>
+        </w:rPr>
+        <w:t xml:space="preserve">path </w:t>
+      </w:r>
+      <w:proofErr w:type="spellStart"/>
+      <w:r>
+        <w:rPr>
+          <w:b/>
+          <w:bCs/>
+        </w:rPr>
+        <w:t>att</w:t>
+      </w:r>
+      <w:proofErr w:type="spellEnd"/>
+    </w:p>
+    <w:p>
+      <w:pPr>
+        <w:pStyle w:val="ListParagraph"/>
+        <w:numPr>
+          <w:ilvl w:val="1"/>
+          <w:numId w:val="1"/>
+        </w:numPr>
+      </w:pPr>
+      <w:r>
+        <w:t>&lt;Route index element={&lt;List/&gt;}/&gt;</w:t>
+      </w:r>
+    </w:p>
+    <w:p>
+      <w:pPr>
+        <w:pStyle w:val="ListParagraph"/>
+        <w:numPr>
+          <w:ilvl w:val="0"/>
+          <w:numId w:val="1"/>
+        </w:numPr>
+      </w:pPr>
+      <w:r>
+        <w:t xml:space="preserve">We </w:t>
+      </w:r>
+      <w:proofErr w:type="gramStart"/>
+      <w:r>
+        <w:t>have to</w:t>
+      </w:r>
+      <w:proofErr w:type="gramEnd"/>
+      <w:r>
+        <w:t xml:space="preserve"> CREATE A DEFAULT </w:t>
+      </w:r>
+    </w:p>
+    <w:p>
+      <w:pPr>
+        <w:pStyle w:val="ListParagraph"/>
+        <w:numPr>
+          <w:ilvl w:val="0"/>
+          <w:numId w:val="1"/>
+        </w:numPr>
+      </w:pPr>
+      <w:r>
+        <w:drawing>
+          <wp:inline distT="0" distB="0" distL="0" distR="0" wp14:anchorId="56D81E79" wp14:editId="30429F62">
+            <wp:extent cx="4656223" cy="746825"/>
+            <wp:effectExtent l="0" t="0" r="0" b="0"/>
+            <wp:docPr id="157438062" name="Picture 1" descr="A screen shot of a computer code&#10;&#10;Description automatically generated"/>
+            <wp:cNvGraphicFramePr>
+              <a:graphicFrameLocks xmlns:a="http://schemas.openxmlformats.org/drawingml/2006/main" noChangeAspect="1"/>
+            </wp:cNvGraphicFramePr>
+            <a:graphic xmlns:a="http://schemas.openxmlformats.org/drawingml/2006/main">
+              <a:graphicData uri="http://schemas.openxmlformats.org/drawingml/2006/picture">
+                <pic:pic xmlns:pic="http://schemas.openxmlformats.org/drawingml/2006/picture">
+                  <pic:nvPicPr>
+                    <pic:cNvPr id="157438062" name="Picture 1" descr="A screen shot of a computer code&#10;&#10;Description automatically generated"/>
+                    <pic:cNvPicPr/>
+                  </pic:nvPicPr>
+                  <pic:blipFill>
+                    <a:blip r:embed="rId11"/>
+                    <a:stretch>
+                      <a:fillRect/>
+                    </a:stretch>
+                  </pic:blipFill>
+                  <pic:spPr>
+                    <a:xfrm>
+                      <a:off x="0" y="0"/>
+                      <a:ext cx="4656223" cy="746825"/>
+                    </a:xfrm>
+                    <a:prstGeom prst="rect">
+                      <a:avLst/>
+                    </a:prstGeom>
+                  </pic:spPr>
+                </pic:pic>
+              </a:graphicData>
+            </a:graphic>
+          </wp:inline>
+        </w:drawing>
+      </w:r>
+    </w:p>
+    <w:p/>
+    <w:p>
+      <w:pPr>
+        <w:pStyle w:val="Heading1"/>
+      </w:pPr>
+      <w:r>
+        <w:t>Storing state in the URL</w:t>
+      </w:r>
+    </w:p>
+    <w:p>
+      <w:pPr>
+        <w:pStyle w:val="ListParagraph"/>
+        <w:numPr>
+          <w:ilvl w:val="0"/>
+          <w:numId w:val="1"/>
+        </w:numPr>
+      </w:pPr>
+      <w:r>
+        <w:t xml:space="preserve">Easy and accessible to all components in the APP – </w:t>
+      </w:r>
+      <w:r>
+        <w:rPr>
+          <w:b/>
+          <w:bCs/>
+        </w:rPr>
+        <w:t>IT’s GLOBAL</w:t>
+      </w:r>
+    </w:p>
+    <w:p>
+      <w:pPr>
+        <w:pStyle w:val="ListParagraph"/>
+        <w:numPr>
+          <w:ilvl w:val="0"/>
+          <w:numId w:val="1"/>
+        </w:numPr>
+      </w:pPr>
+      <w:r>
+        <w:t>A good way to ‘pass’ data from one page to another</w:t>
+      </w:r>
+    </w:p>
+    <w:p>
+      <w:pPr>
+        <w:pStyle w:val="ListParagraph"/>
+        <w:numPr>
+          <w:ilvl w:val="0"/>
+          <w:numId w:val="1"/>
+        </w:numPr>
+      </w:pPr>
+      <w:r>
+        <w:t>Makes it possible to bookmark / share the page with the exact UI state it had at the time</w:t>
+      </w:r>
+    </w:p>
+    <w:p/>
+    <w:p>
+      <w:pPr>
+        <w:pStyle w:val="Heading1"/>
+      </w:pPr>
+      <w:r>
+        <w:t>Storing State in URL With React Router</w:t>
+      </w:r>
+    </w:p>
+    <w:p>
+      <w:pPr>
+        <w:pStyle w:val="ListParagraph"/>
+        <w:numPr>
+          <w:ilvl w:val="0"/>
+          <w:numId w:val="1"/>
+        </w:numPr>
+      </w:pPr>
+      <w:r>
+        <w:t>We use 2 types of variables</w:t>
+      </w:r>
+    </w:p>
+    <w:p>
+      <w:pPr>
+        <w:pStyle w:val="ListParagraph"/>
+        <w:numPr>
+          <w:ilvl w:val="1"/>
+          <w:numId w:val="1"/>
+        </w:numPr>
+      </w:pPr>
+      <w:r>
+        <w:rPr>
+          <w:b/>
+          <w:bCs/>
+        </w:rPr>
+        <w:t>Params</w:t>
+      </w:r>
+    </w:p>
+    <w:p>
+      <w:pPr>
+        <w:pStyle w:val="ListParagraph"/>
+        <w:numPr>
+          <w:ilvl w:val="1"/>
+          <w:numId w:val="1"/>
+        </w:numPr>
+      </w:pPr>
+      <w:r>
+        <w:rPr>
+          <w:b/>
+          <w:bCs/>
+        </w:rPr>
+        <w:t>Query Strings</w:t>
+      </w:r>
+    </w:p>
+    <w:p/>
+    <w:p>
+      <w:pPr>
+        <w:pStyle w:val="Heading1"/>
+      </w:pPr>
+      <w:r>
+        <w:t xml:space="preserve">Steps to use PARAMS </w:t>
+      </w:r>
+    </w:p>
+    <w:p>
+      <w:pPr>
+        <w:pStyle w:val="ListParagraph"/>
+        <w:numPr>
+          <w:ilvl w:val="0"/>
+          <w:numId w:val="3"/>
+        </w:numPr>
+      </w:pPr>
+      <w:r>
+        <w:t>Create a new Route</w:t>
+      </w:r>
+    </w:p>
+    <w:p>
+      <w:pPr>
+        <w:pStyle w:val="ListParagraph"/>
+        <w:numPr>
+          <w:ilvl w:val="1"/>
+          <w:numId w:val="3"/>
+        </w:numPr>
+      </w:pPr>
+      <w:r>
+        <w:drawing>
+          <wp:inline distT="0" distB="0" distL="0" distR="0" wp14:anchorId="291D5FAB" wp14:editId="66EBDB04">
+            <wp:extent cx="5601482" cy="514422"/>
+            <wp:effectExtent l="0" t="0" r="0" b="0"/>
+            <wp:docPr id="2062046985" name="Picture 1"/>
+            <wp:cNvGraphicFramePr>
+              <a:graphicFrameLocks xmlns:a="http://schemas.openxmlformats.org/drawingml/2006/main" noChangeAspect="1"/>
+            </wp:cNvGraphicFramePr>
+            <a:graphic xmlns:a="http://schemas.openxmlformats.org/drawingml/2006/main">
+              <a:graphicData uri="http://schemas.openxmlformats.org/drawingml/2006/picture">
+                <pic:pic xmlns:pic="http://schemas.openxmlformats.org/drawingml/2006/picture">
+                  <pic:nvPicPr>
+                    <pic:cNvPr id="2062046985" name=""/>
+                    <pic:cNvPicPr/>
+                  </pic:nvPicPr>
+                  <pic:blipFill>
+                    <a:blip r:embed="rId12"/>
+                    <a:stretch>
+                      <a:fillRect/>
+                    </a:stretch>
+                  </pic:blipFill>
+                  <pic:spPr>
+                    <a:xfrm>
+                      <a:off x="0" y="0"/>
+                      <a:ext cx="5601482" cy="514422"/>
+                    </a:xfrm>
+                    <a:prstGeom prst="rect">
+                      <a:avLst/>
+                    </a:prstGeom>
+                  </pic:spPr>
+                </pic:pic>
+              </a:graphicData>
+            </a:graphic>
+          </wp:inline>
+        </w:drawing>
+      </w:r>
+    </w:p>
+    <w:p>
+      <w:pPr>
+        <w:pStyle w:val="ListParagraph"/>
+        <w:numPr>
+          <w:ilvl w:val="0"/>
+          <w:numId w:val="3"/>
+        </w:numPr>
+      </w:pPr>
+      <w:r>
+        <w:t>Link to the Route</w:t>
+      </w:r>
+    </w:p>
+    <w:p>
+      <w:pPr>
+        <w:pStyle w:val="ListParagraph"/>
+        <w:numPr>
+          <w:ilvl w:val="1"/>
+          <w:numId w:val="3"/>
+        </w:numPr>
+      </w:pPr>
+      <w:r>
+        <w:t>Add the &lt;Link&gt; element to the item that we will click on like this</w:t>
+      </w:r>
+    </w:p>
+    <w:p>
+      <w:pPr>
+        <w:pStyle w:val="ListParagraph"/>
+        <w:numPr>
+          <w:ilvl w:val="1"/>
+          <w:numId w:val="3"/>
+        </w:numPr>
+      </w:pPr>
+      <w:r>
+        <w:t>We attach only the ID, without the /</w:t>
+      </w:r>
+    </w:p>
+    <w:p>
+      <w:pPr>
+        <w:pStyle w:val="ListParagraph"/>
+        <w:numPr>
+          <w:ilvl w:val="1"/>
+          <w:numId w:val="3"/>
+        </w:numPr>
+      </w:pPr>
+      <w:r>
+        <w:drawing>
+          <wp:inline distT="0" distB="0" distL="0" distR="0" wp14:anchorId="63BB9A04" wp14:editId="65006C6B">
+            <wp:extent cx="5582429" cy="781159"/>
+            <wp:effectExtent l="0" t="0" r="0" b="0"/>
+            <wp:docPr id="877441311" name="Picture 1" descr="A screen shot of a computer code&#10;&#10;Description automatically generated"/>
+            <wp:cNvGraphicFramePr>
+              <a:graphicFrameLocks xmlns:a="http://schemas.openxmlformats.org/drawingml/2006/main" noChangeAspect="1"/>
+            </wp:cNvGraphicFramePr>
+            <a:graphic xmlns:a="http://schemas.openxmlformats.org/drawingml/2006/main">
+              <a:graphicData uri="http://schemas.openxmlformats.org/drawingml/2006/picture">
+                <pic:pic xmlns:pic="http://schemas.openxmlformats.org/drawingml/2006/picture">
+                  <pic:nvPicPr>
+                    <pic:cNvPr id="877441311" name="Picture 1" descr="A screen shot of a computer code&#10;&#10;Description automatically generated"/>
+                    <pic:cNvPicPr/>
+                  </pic:nvPicPr>
+                  <pic:blipFill>
+                    <a:blip r:embed="rId13"/>
+                    <a:stretch>
+                      <a:fillRect/>
+                    </a:stretch>
+                  </pic:blipFill>
+                  <pic:spPr>
+                    <a:xfrm>
+                      <a:off x="0" y="0"/>
+                      <a:ext cx="5582429" cy="781159"/>
+                    </a:xfrm>
+                    <a:prstGeom prst="rect">
+                      <a:avLst/>
+                    </a:prstGeom>
+                  </pic:spPr>
+                </pic:pic>
+              </a:graphicData>
+            </a:graphic>
+          </wp:inline>
+        </w:drawing>
+      </w:r>
+    </w:p>
+    <w:p>
+      <w:pPr>
+        <w:pStyle w:val="ListParagraph"/>
+        <w:numPr>
+          <w:ilvl w:val="0"/>
+          <w:numId w:val="3"/>
+        </w:numPr>
+      </w:pPr>
+      <w:r>
+        <w:t>Read the state</w:t>
+      </w:r>
+    </w:p>
+    <w:p>
+      <w:pPr>
+        <w:pStyle w:val="ListParagraph"/>
+        <w:numPr>
+          <w:ilvl w:val="1"/>
+          <w:numId w:val="3"/>
+        </w:numPr>
+      </w:pPr>
+      <w:r>
+        <w:t xml:space="preserve">We use the </w:t>
+      </w:r>
+      <w:proofErr w:type="spellStart"/>
+      <w:r>
+        <w:t>useParams</w:t>
+      </w:r>
+      <w:proofErr w:type="spellEnd"/>
+      <w:r>
+        <w:t xml:space="preserve"> hook in the component where we want to use the data from URL</w:t>
+      </w:r>
+    </w:p>
+    <w:p>
+      <w:pPr>
+        <w:pStyle w:val="ListParagraph"/>
+        <w:numPr>
+          <w:ilvl w:val="1"/>
+          <w:numId w:val="3"/>
+        </w:numPr>
+      </w:pPr>
+      <w:r>
+        <w:lastRenderedPageBreak/>
+        <w:drawing>
+          <wp:inline distT="0" distB="0" distL="0" distR="0" wp14:anchorId="19B2310E" wp14:editId="6F8ED090">
+            <wp:extent cx="2295845" cy="1362265"/>
+            <wp:effectExtent l="0" t="0" r="9525" b="9525"/>
+            <wp:docPr id="269395036" name="Picture 1" descr="A screen shot of a computer screen&#10;&#10;Description automatically generated"/>
+            <wp:cNvGraphicFramePr>
+              <a:graphicFrameLocks xmlns:a="http://schemas.openxmlformats.org/drawingml/2006/main" noChangeAspect="1"/>
+            </wp:cNvGraphicFramePr>
+            <a:graphic xmlns:a="http://schemas.openxmlformats.org/drawingml/2006/main">
+              <a:graphicData uri="http://schemas.openxmlformats.org/drawingml/2006/picture">
+                <pic:pic xmlns:pic="http://schemas.openxmlformats.org/drawingml/2006/picture">
+                  <pic:nvPicPr>
+                    <pic:cNvPr id="269395036" name="Picture 1" descr="A screen shot of a computer screen&#10;&#10;Description automatically generated"/>
+                    <pic:cNvPicPr/>
+                  </pic:nvPicPr>
+                  <pic:blipFill>
+                    <a:blip r:embed="rId14"/>
+                    <a:stretch>
+                      <a:fillRect/>
+                    </a:stretch>
+                  </pic:blipFill>
+                  <pic:spPr>
+                    <a:xfrm>
+                      <a:off x="0" y="0"/>
+                      <a:ext cx="2295845" cy="1362265"/>
+                    </a:xfrm>
+                    <a:prstGeom prst="rect">
+                      <a:avLst/>
+                    </a:prstGeom>
+                  </pic:spPr>
+                </pic:pic>
+              </a:graphicData>
+            </a:graphic>
+          </wp:inline>
+        </w:drawing>
+      </w:r>
+    </w:p>
+    <w:p>
+      <w:pPr>
+        <w:pStyle w:val="ListParagraph"/>
+        <w:numPr>
+          <w:ilvl w:val="0"/>
+          <w:numId w:val="3"/>
+        </w:numPr>
+      </w:pPr>
+    </w:p>
     <w:sectPr>
       <w:pgSz w:w="12240" w:h="15840"/>
       <w:pgMar w:top="1440" w:right="1440" w:bottom="1440" w:left="1440" w:header="720" w:footer="720" w:gutter="0"/>
@@ -1430,7 +2257,7 @@
 </file>
 
 <file path=word/numbering.xml><?xml version="1.0" encoding="utf-8"?>
-<w:numbering xmlns:wpc="http://schemas.microsoft.com/office/word/2010/wordprocessingCanvas" xmlns:cx="http://schemas.microsoft.com/office/drawing/2014/chartex" xmlns:cx1="http://schemas.microsoft.com/office/drawing/2015/9/8/chartex" xmlns:cx2="http://schemas.microsoft.com/office/drawing/2015/10/21/chartex" xmlns:cx3="http://schemas.microsoft.com/office/drawing/2016/5/9/chartex" xmlns:cx4="http://schemas.microsoft.com/office/drawing/2016/5/10/chartex" xmlns:cx5="http://schemas.microsoft.com/office/drawing/2016/5/11/chartex" xmlns:cx6="http://schemas.microsoft.com/office/drawing/2016/5/12/chartex" xmlns:cx7="http://schemas.microsoft.com/office/drawing/2016/5/13/chartex" xmlns:cx8="http://schemas.microsoft.com/office/drawing/2016/5/14/chartex" xmlns:mc="http://schemas.openxmlformats.org/markup-compatibility/2006" xmlns:aink="http://schemas.microsoft.com/office/drawing/2016/ink" xmlns:am3d="http://schemas.microsoft.com/office/drawing/2017/model3d" xmlns:o="urn:schemas-microsoft-com:office:office" xmlns:oel="http://schemas.microsoft.com/office/2019/extlst" xmlns:r="http://schemas.openxmlformats.org/officeDocument/2006/relationships" xmlns:m="http://schemas.openxmlformats.org/officeDocument/2006/math" xmlns:v="urn:schemas-microsoft-com:vml" xmlns:wp14="http://schemas.microsoft.com/office/word/2010/wordprocessingDrawing" xmlns:wp="http://schemas.openxmlformats.org/drawingml/2006/wordprocessingDrawing" xmlns:w10="urn:schemas-microsoft-com:office:word" xmlns:w="http://schemas.openxmlformats.org/wordprocessingml/2006/main" xmlns:w14="http://schemas.microsoft.com/office/word/2010/wordml" xmlns:w15="http://schemas.microsoft.com/office/word/2012/wordml" xmlns:w16cex="http://schemas.microsoft.com/office/word/2018/wordml/cex" xmlns:w16cid="http://schemas.microsoft.com/office/word/2016/wordml/cid" xmlns:w16="http://schemas.microsoft.com/office/word/2018/wordml" xmlns:w16du="http://schemas.microsoft.com/office/word/2023/wordml/word16du" xmlns:w16sdtdh="http://schemas.microsoft.com/office/word/2020/wordml/sdtdatahash" xmlns:w16se="http://schemas.microsoft.com/office/word/2015/wordml/symex" xmlns:wpg="http://schemas.microsoft.com/office/word/2010/wordprocessingGroup" xmlns:wpi="http://schemas.microsoft.com/office/word/2010/wordprocessingInk" xmlns:wne="http://schemas.microsoft.com/office/word/2006/wordml" xmlns:wps="http://schemas.microsoft.com/office/word/2010/wordprocessingShape" mc:Ignorable="w14 w15 w16se w16cid w16 w16cex w16sdtdh wp14">
+<w:numbering xmlns:wpc="http://schemas.microsoft.com/office/word/2010/wordprocessingCanvas" xmlns:cx="http://schemas.microsoft.com/office/drawing/2014/chartex" xmlns:cx1="http://schemas.microsoft.com/office/drawing/2015/9/8/chartex" xmlns:cx2="http://schemas.microsoft.com/office/drawing/2015/10/21/chartex" xmlns:cx3="http://schemas.microsoft.com/office/drawing/2016/5/9/chartex" xmlns:cx4="http://schemas.microsoft.com/office/drawing/2016/5/10/chartex" xmlns:cx5="http://schemas.microsoft.com/office/drawing/2016/5/11/chartex" xmlns:cx6="http://schemas.microsoft.com/office/drawing/2016/5/12/chartex" xmlns:cx7="http://schemas.microsoft.com/office/drawing/2016/5/13/chartex" xmlns:cx8="http://schemas.microsoft.com/office/drawing/2016/5/14/chartex" xmlns:mc="http://schemas.openxmlformats.org/markup-compatibility/2006" xmlns:aink="http://schemas.microsoft.com/office/drawing/2016/ink" xmlns:am3d="http://schemas.microsoft.com/office/drawing/2017/model3d" xmlns:o="urn:schemas-microsoft-com:office:office" xmlns:oel="http://schemas.microsoft.com/office/2019/extlst" xmlns:r="http://schemas.openxmlformats.org/officeDocument/2006/relationships" xmlns:m="http://schemas.openxmlformats.org/officeDocument/2006/math" xmlns:v="urn:schemas-microsoft-com:vml" xmlns:wp14="http://schemas.microsoft.com/office/word/2010/wordprocessingDrawing" xmlns:wp="http://schemas.openxmlformats.org/drawingml/2006/wordprocessingDrawing" xmlns:w10="urn:schemas-microsoft-com:office:word" xmlns:w="http://schemas.openxmlformats.org/wordprocessingml/2006/main" xmlns:w14="http://schemas.microsoft.com/office/word/2010/wordml" xmlns:w15="http://schemas.microsoft.com/office/word/2012/wordml" xmlns:w16cex="http://schemas.microsoft.com/office/word/2018/wordml/cex" xmlns:w16cid="http://schemas.microsoft.com/office/word/2016/wordml/cid" xmlns:w16="http://schemas.microsoft.com/office/word/2018/wordml" xmlns:w16du="http://schemas.microsoft.com/office/word/2023/wordml/word16du" xmlns:w16sdtdh="http://schemas.microsoft.com/office/word/2020/wordml/sdtdatahash" xmlns:w16se="http://schemas.microsoft.com/office/word/2015/wordml/symex" xmlns:wpg="http://schemas.microsoft.com/office/word/2010/wordprocessingGroup" xmlns:wpi="http://schemas.microsoft.com/office/word/2010/wordprocessingInk" xmlns:wne="http://schemas.microsoft.com/office/word/2006/wordml" xmlns:wps="http://schemas.microsoft.com/office/word/2010/wordprocessingShape" mc:Ignorable="w14 w15 w16se w16cid w16 w16cex w16sdtdh w16du wp14">
   <w:abstractNum w:abstractNumId="0" w15:restartNumberingAfterBreak="0">
     <w:nsid w:val="15947FE2"/>
     <w:multiLevelType w:val="hybridMultilevel"/>
@@ -1544,9 +2371,9 @@
     </w:lvl>
   </w:abstractNum>
   <w:abstractNum w:abstractNumId="1" w15:restartNumberingAfterBreak="0">
-    <w:nsid w:val="731A7B2A"/>
+    <w:nsid w:val="50C902DF"/>
     <w:multiLevelType w:val="hybridMultilevel"/>
-    <w:tmpl w:val="29C6E95E"/>
+    <w:tmpl w:val="E5E628E6"/>
     <w:lvl w:ilvl="0" w:tplc="0409000F">
       <w:start w:val="1"/>
       <w:numFmt w:val="decimal"/>
@@ -1568,7 +2395,7 @@
         <w:ind w:left="1440" w:hanging="360"/>
       </w:pPr>
     </w:lvl>
-    <w:lvl w:ilvl="2" w:tplc="0409001B">
+    <w:lvl w:ilvl="2" w:tplc="0409001B" w:tentative="1">
       <w:start w:val="1"/>
       <w:numFmt w:val="lowerRoman"/>
       <w:lvlText w:val="%3."/>
@@ -1632,17 +2459,109 @@
       </w:pPr>
     </w:lvl>
   </w:abstractNum>
+  <w:abstractNum w:abstractNumId="2" w15:restartNumberingAfterBreak="0">
+    <w:nsid w:val="731A7B2A"/>
+    <w:multiLevelType w:val="hybridMultilevel"/>
+    <w:tmpl w:val="29C6E95E"/>
+    <w:lvl w:ilvl="0" w:tplc="0409000F">
+      <w:start w:val="1"/>
+      <w:numFmt w:val="decimal"/>
+      <w:lvlText w:val="%1."/>
+      <w:lvlJc w:val="left"/>
+      <w:pPr>
+        <w:ind w:left="720" w:hanging="360"/>
+      </w:pPr>
+      <w:rPr>
+        <w:rFonts w:hint="default"/>
+      </w:rPr>
+    </w:lvl>
+    <w:lvl w:ilvl="1" w:tplc="04090019">
+      <w:start w:val="1"/>
+      <w:numFmt w:val="lowerLetter"/>
+      <w:lvlText w:val="%2."/>
+      <w:lvlJc w:val="left"/>
+      <w:pPr>
+        <w:ind w:left="1440" w:hanging="360"/>
+      </w:pPr>
+    </w:lvl>
+    <w:lvl w:ilvl="2" w:tplc="0409001B">
+      <w:start w:val="1"/>
+      <w:numFmt w:val="lowerRoman"/>
+      <w:lvlText w:val="%3."/>
+      <w:lvlJc w:val="right"/>
+      <w:pPr>
+        <w:ind w:left="2160" w:hanging="180"/>
+      </w:pPr>
+    </w:lvl>
+    <w:lvl w:ilvl="3" w:tplc="0409000F" w:tentative="1">
+      <w:start w:val="1"/>
+      <w:numFmt w:val="decimal"/>
+      <w:lvlText w:val="%4."/>
+      <w:lvlJc w:val="left"/>
+      <w:pPr>
+        <w:ind w:left="2880" w:hanging="360"/>
+      </w:pPr>
+    </w:lvl>
+    <w:lvl w:ilvl="4" w:tplc="04090019" w:tentative="1">
+      <w:start w:val="1"/>
+      <w:numFmt w:val="lowerLetter"/>
+      <w:lvlText w:val="%5."/>
+      <w:lvlJc w:val="left"/>
+      <w:pPr>
+        <w:ind w:left="3600" w:hanging="360"/>
+      </w:pPr>
+    </w:lvl>
+    <w:lvl w:ilvl="5" w:tplc="0409001B" w:tentative="1">
+      <w:start w:val="1"/>
+      <w:numFmt w:val="lowerRoman"/>
+      <w:lvlText w:val="%6."/>
+      <w:lvlJc w:val="right"/>
+      <w:pPr>
+        <w:ind w:left="4320" w:hanging="180"/>
+      </w:pPr>
+    </w:lvl>
+    <w:lvl w:ilvl="6" w:tplc="0409000F" w:tentative="1">
+      <w:start w:val="1"/>
+      <w:numFmt w:val="decimal"/>
+      <w:lvlText w:val="%7."/>
+      <w:lvlJc w:val="left"/>
+      <w:pPr>
+        <w:ind w:left="5040" w:hanging="360"/>
+      </w:pPr>
+    </w:lvl>
+    <w:lvl w:ilvl="7" w:tplc="04090019" w:tentative="1">
+      <w:start w:val="1"/>
+      <w:numFmt w:val="lowerLetter"/>
+      <w:lvlText w:val="%8."/>
+      <w:lvlJc w:val="left"/>
+      <w:pPr>
+        <w:ind w:left="5760" w:hanging="360"/>
+      </w:pPr>
+    </w:lvl>
+    <w:lvl w:ilvl="8" w:tplc="0409001B" w:tentative="1">
+      <w:start w:val="1"/>
+      <w:numFmt w:val="lowerRoman"/>
+      <w:lvlText w:val="%9."/>
+      <w:lvlJc w:val="right"/>
+      <w:pPr>
+        <w:ind w:left="6480" w:hanging="180"/>
+      </w:pPr>
+    </w:lvl>
+  </w:abstractNum>
   <w:num w:numId="1" w16cid:durableId="2081899672">
     <w:abstractNumId w:val="0"/>
   </w:num>
   <w:num w:numId="2" w16cid:durableId="59064397">
+    <w:abstractNumId w:val="2"/>
+  </w:num>
+  <w:num w:numId="3" w16cid:durableId="1621761879">
     <w:abstractNumId w:val="1"/>
   </w:num>
 </w:numbering>
 </file>
 
 <file path=word/styles.xml><?xml version="1.0" encoding="utf-8"?>
-<w:styles xmlns:mc="http://schemas.openxmlformats.org/markup-compatibility/2006" xmlns:r="http://schemas.openxmlformats.org/officeDocument/2006/relationships" xmlns:w="http://schemas.openxmlformats.org/wordprocessingml/2006/main" xmlns:w14="http://schemas.microsoft.com/office/word/2010/wordml" xmlns:w15="http://schemas.microsoft.com/office/word/2012/wordml" xmlns:w16cex="http://schemas.microsoft.com/office/word/2018/wordml/cex" xmlns:w16cid="http://schemas.microsoft.com/office/word/2016/wordml/cid" xmlns:w16="http://schemas.microsoft.com/office/word/2018/wordml" xmlns:w16sdtdh="http://schemas.microsoft.com/office/word/2020/wordml/sdtdatahash" xmlns:w16se="http://schemas.microsoft.com/office/word/2015/wordml/symex" mc:Ignorable="w14 w15 w16se w16cid w16 w16cex w16sdtdh">
+<w:styles xmlns:mc="http://schemas.openxmlformats.org/markup-compatibility/2006" xmlns:r="http://schemas.openxmlformats.org/officeDocument/2006/relationships" xmlns:w="http://schemas.openxmlformats.org/wordprocessingml/2006/main" xmlns:w14="http://schemas.microsoft.com/office/word/2010/wordml" xmlns:w15="http://schemas.microsoft.com/office/word/2012/wordml" xmlns:w16cex="http://schemas.microsoft.com/office/word/2018/wordml/cex" xmlns:w16cid="http://schemas.microsoft.com/office/word/2016/wordml/cid" xmlns:w16="http://schemas.microsoft.com/office/word/2018/wordml" xmlns:w16du="http://schemas.microsoft.com/office/word/2023/wordml/word16du" xmlns:w16sdtdh="http://schemas.microsoft.com/office/word/2020/wordml/sdtdatahash" xmlns:w16se="http://schemas.microsoft.com/office/word/2015/wordml/symex" mc:Ignorable="w14 w15 w16se w16cid w16 w16cex w16sdtdh w16du">
   <w:docDefaults>
     <w:rPrDefault>
       <w:rPr>
@@ -2063,6 +2982,28 @@
       <w:szCs w:val="32"/>
     </w:rPr>
   </w:style>
+  <w:style w:type="paragraph" w:styleId="Heading2">
+    <w:name w:val="heading 2"/>
+    <w:basedOn w:val="Normal"/>
+    <w:next w:val="Normal"/>
+    <w:link w:val="Heading2Char"/>
+    <w:uiPriority w:val="9"/>
+    <w:unhideWhenUsed/>
+    <w:qFormat/>
+    <w:rsid w:val="004B1504"/>
+    <w:pPr>
+      <w:keepNext/>
+      <w:keepLines/>
+      <w:spacing w:before="40" w:after="0"/>
+      <w:outlineLvl w:val="1"/>
+    </w:pPr>
+    <w:rPr>
+      <w:rFonts w:asciiTheme="majorHAnsi" w:eastAsiaTheme="majorEastAsia" w:hAnsiTheme="majorHAnsi" w:cstheme="majorBidi"/>
+      <w:color w:val="2F5496" w:themeColor="accent1" w:themeShade="BF"/>
+      <w:sz w:val="26"/>
+      <w:szCs w:val="26"/>
+    </w:rPr>
+  </w:style>
   <w:style w:type="character" w:default="1" w:styleId="DefaultParagraphFont">
     <w:name w:val="Default Paragraph Font"/>
     <w:uiPriority w:val="1"/>
@@ -2169,6 +3110,19 @@
     <w:rPr>
       <w:color w:val="605E5C"/>
       <w:shd w:val="clear" w:color="auto" w:fill="E1DFDD"/>
+    </w:rPr>
+  </w:style>
+  <w:style w:type="character" w:customStyle="1" w:styleId="Heading2Char">
+    <w:name w:val="Heading 2 Char"/>
+    <w:basedOn w:val="DefaultParagraphFont"/>
+    <w:link w:val="Heading2"/>
+    <w:uiPriority w:val="9"/>
+    <w:rsid w:val="004B1504"/>
+    <w:rPr>
+      <w:rFonts w:asciiTheme="majorHAnsi" w:eastAsiaTheme="majorEastAsia" w:hAnsiTheme="majorHAnsi" w:cstheme="majorBidi"/>
+      <w:color w:val="2F5496" w:themeColor="accent1" w:themeShade="BF"/>
+      <w:sz w:val="26"/>
+      <w:szCs w:val="26"/>
     </w:rPr>
   </w:style>
 </w:styles>

</xml_diff>

<commit_message>
11. React Router - 100%
</commit_message>
<xml_diff>
--- a/11. React Router/Notes.docx
+++ b/11. React Router/Notes.docx
@@ -192,13 +192,8 @@
           <w:numId w:val="1"/>
         </w:numPr>
       </w:pPr>
-      <w:proofErr w:type="gramStart"/>
-      <w:r>
-        <w:t>SPA’s</w:t>
-      </w:r>
-      <w:proofErr w:type="gramEnd"/>
-      <w:r>
-        <w:t xml:space="preserve"> rely on </w:t>
+      <w:r>
+        <w:t xml:space="preserve">SPA’s rely on </w:t>
       </w:r>
       <w:r>
         <w:rPr>
@@ -364,63 +359,32 @@
           <w:bCs/>
         </w:rPr>
       </w:pPr>
-      <w:proofErr w:type="spellStart"/>
-      <w:proofErr w:type="gramStart"/>
-      <w:r>
-        <w:rPr>
-          <w:b/>
-          <w:bCs/>
-        </w:rPr>
-        <w:t>Npm</w:t>
-      </w:r>
-      <w:proofErr w:type="spellEnd"/>
-      <w:proofErr w:type="gramEnd"/>
-      <w:r>
-        <w:rPr>
-          <w:b/>
-          <w:bCs/>
-        </w:rPr>
-        <w:t xml:space="preserve"> I react-router-</w:t>
-      </w:r>
-      <w:proofErr w:type="spellStart"/>
-      <w:r>
-        <w:rPr>
-          <w:b/>
-          <w:bCs/>
-        </w:rPr>
-        <w:t>dom</w:t>
-      </w:r>
-      <w:proofErr w:type="spellEnd"/>
-    </w:p>
-    <w:p>
-      <w:pPr>
-        <w:pStyle w:val="ListParagraph"/>
-        <w:numPr>
-          <w:ilvl w:val="1"/>
-          <w:numId w:val="1"/>
-        </w:numPr>
-        <w:rPr>
-          <w:b/>
-          <w:bCs/>
-        </w:rPr>
-      </w:pPr>
-      <w:proofErr w:type="spellStart"/>
-      <w:proofErr w:type="gramStart"/>
-      <w:r>
-        <w:rPr>
-          <w:b/>
-          <w:bCs/>
-        </w:rPr>
-        <w:t>Npm</w:t>
-      </w:r>
-      <w:proofErr w:type="spellEnd"/>
-      <w:proofErr w:type="gramEnd"/>
-      <w:r>
-        <w:rPr>
-          <w:b/>
-          <w:bCs/>
-        </w:rPr>
-        <w:t xml:space="preserve"> I react-router-dom</w:t>
+      <w:r>
+        <w:rPr>
+          <w:b/>
+          <w:bCs/>
+        </w:rPr>
+        <w:t>Npm I react-router-dom</w:t>
+      </w:r>
+    </w:p>
+    <w:p>
+      <w:pPr>
+        <w:pStyle w:val="ListParagraph"/>
+        <w:numPr>
+          <w:ilvl w:val="1"/>
+          <w:numId w:val="1"/>
+        </w:numPr>
+        <w:rPr>
+          <w:b/>
+          <w:bCs/>
+        </w:rPr>
+      </w:pPr>
+      <w:r>
+        <w:rPr>
+          <w:b/>
+          <w:bCs/>
+        </w:rPr>
+        <w:t>Npm I react-router-dom</w:t>
       </w:r>
       <w:r>
         <w:rPr>
@@ -454,7 +418,6 @@
       <w:r>
         <w:t xml:space="preserve">define the </w:t>
       </w:r>
-      <w:proofErr w:type="spellStart"/>
       <w:r>
         <w:rPr>
           <w:b/>
@@ -462,7 +425,6 @@
         </w:rPr>
         <w:t>BrowserRouter</w:t>
       </w:r>
-      <w:proofErr w:type="spellEnd"/>
     </w:p>
     <w:p>
       <w:pPr>
@@ -637,23 +599,7 @@
           <w:b/>
           <w:bCs/>
         </w:rPr>
-        <w:t>path</w:t>
-      </w:r>
-      <w:proofErr w:type="gramStart"/>
-      <w:r>
-        <w:rPr>
-          <w:b/>
-          <w:bCs/>
-        </w:rPr>
-        <w:t>=”*</w:t>
-      </w:r>
-      <w:proofErr w:type="gramEnd"/>
-      <w:r>
-        <w:rPr>
-          <w:b/>
-          <w:bCs/>
-        </w:rPr>
-        <w:t xml:space="preserve">” </w:t>
+        <w:t xml:space="preserve">path=”*” </w:t>
       </w:r>
       <w:r>
         <w:t xml:space="preserve"> for any other route that is not in the project</w:t>
@@ -756,22 +702,10 @@
           <w:b/>
           <w:bCs/>
         </w:rPr>
-        <w:t xml:space="preserve">reload </w:t>
-      </w:r>
-      <w:proofErr w:type="gramStart"/>
-      <w:r>
-        <w:rPr>
-          <w:b/>
-          <w:bCs/>
-        </w:rPr>
-        <w:t xml:space="preserve">the </w:t>
-      </w:r>
-      <w:r>
-        <w:t xml:space="preserve"> whole</w:t>
-      </w:r>
-      <w:proofErr w:type="gramEnd"/>
-      <w:r>
-        <w:t xml:space="preserve"> page</w:t>
+        <w:t xml:space="preserve">reload the </w:t>
+      </w:r>
+      <w:r>
+        <w:t xml:space="preserve"> whole page</w:t>
       </w:r>
     </w:p>
     <w:p>
@@ -813,15 +747,7 @@
         </w:rPr>
       </w:pPr>
       <w:r>
-        <w:t>&lt;Link to</w:t>
-      </w:r>
-      <w:proofErr w:type="gramStart"/>
-      <w:r>
-        <w:t>=”pricing</w:t>
-      </w:r>
-      <w:proofErr w:type="gramEnd"/>
-      <w:r>
-        <w:t>”&gt; Pricing &lt;/Link&gt;</w:t>
+        <w:t>&lt;Link to=”pricing”&gt; Pricing &lt;/Link&gt;</w:t>
       </w:r>
     </w:p>
     <w:p>
@@ -890,7 +816,6 @@
       <w:r>
         <w:t xml:space="preserve">With </w:t>
       </w:r>
-      <w:proofErr w:type="spellStart"/>
       <w:r>
         <w:rPr>
           <w:b/>
@@ -898,7 +823,6 @@
         </w:rPr>
         <w:t>NavLink</w:t>
       </w:r>
-      <w:proofErr w:type="spellEnd"/>
       <w:r>
         <w:t xml:space="preserve">, React Router gives us the </w:t>
       </w:r>
@@ -998,23 +922,7 @@
         </w:numPr>
       </w:pPr>
       <w:r>
-        <w:t>&lt;div style</w:t>
-      </w:r>
-      <w:proofErr w:type="gramStart"/>
-      <w:r>
-        <w:t>={</w:t>
-      </w:r>
-      <w:proofErr w:type="gramEnd"/>
-      <w:r>
-        <w:t xml:space="preserve">{width:’80’ </w:t>
-      </w:r>
-      <w:proofErr w:type="spellStart"/>
-      <w:r>
-        <w:t>display:’flex</w:t>
-      </w:r>
-      <w:proofErr w:type="spellEnd"/>
-      <w:r>
-        <w:t>’}}&gt;&lt;/div&gt;</w:t>
+        <w:t>&lt;div style={{width:’80’ display:’flex’}}&gt;&lt;/div&gt;</w:t>
       </w:r>
     </w:p>
     <w:p>
@@ -1049,13 +957,8 @@
           <w:numId w:val="2"/>
         </w:numPr>
       </w:pPr>
-      <w:proofErr w:type="spellStart"/>
-      <w:r>
-        <w:t>className</w:t>
-      </w:r>
-      <w:proofErr w:type="spellEnd"/>
-      <w:r>
-        <w:t xml:space="preserve"> prop </w:t>
+      <w:r>
+        <w:t xml:space="preserve">className prop </w:t>
       </w:r>
     </w:p>
     <w:p>
@@ -1240,11 +1143,9 @@
           <w:numId w:val="2"/>
         </w:numPr>
       </w:pPr>
-      <w:proofErr w:type="spellStart"/>
       <w:r>
         <w:t>Mantine</w:t>
       </w:r>
-      <w:proofErr w:type="spellEnd"/>
     </w:p>
     <w:p/>
     <w:p>
@@ -1288,15 +1189,7 @@
         </w:numPr>
       </w:pPr>
       <w:r>
-        <w:t xml:space="preserve">1 External </w:t>
-      </w:r>
-      <w:proofErr w:type="spellStart"/>
-      <w:r>
-        <w:t>css</w:t>
-      </w:r>
-      <w:proofErr w:type="spellEnd"/>
-      <w:r>
-        <w:t xml:space="preserve"> file / component</w:t>
+        <w:t>1 External css file / component</w:t>
       </w:r>
     </w:p>
     <w:p>
@@ -1344,15 +1237,7 @@
         </w:numPr>
       </w:pPr>
       <w:r>
-        <w:t xml:space="preserve">We </w:t>
-      </w:r>
-      <w:proofErr w:type="gramStart"/>
-      <w:r>
-        <w:t>have to</w:t>
-      </w:r>
-      <w:proofErr w:type="gramEnd"/>
-      <w:r>
-        <w:t xml:space="preserve"> use </w:t>
+        <w:t xml:space="preserve">We have to use </w:t>
       </w:r>
       <w:r>
         <w:rPr>
@@ -1370,7 +1255,6 @@
           <w:numId w:val="1"/>
         </w:numPr>
       </w:pPr>
-      <w:proofErr w:type="gramStart"/>
       <w:r>
         <w:rPr>
           <w:b/>
@@ -1378,7 +1262,6 @@
         </w:rPr>
         <w:t>.navigation</w:t>
       </w:r>
-      <w:proofErr w:type="gramEnd"/>
     </w:p>
     <w:p>
       <w:pPr>
@@ -1431,23 +1314,7 @@
         <w:t>element</w:t>
       </w:r>
       <w:r>
-        <w:t xml:space="preserve"> </w:t>
-      </w:r>
-      <w:proofErr w:type="spellStart"/>
-      <w:r>
-        <w:t>className</w:t>
-      </w:r>
-      <w:proofErr w:type="spellEnd"/>
-      <w:r>
-        <w:t>={</w:t>
-      </w:r>
-      <w:proofErr w:type="spellStart"/>
-      <w:r>
-        <w:t>styles.nav</w:t>
-      </w:r>
-      <w:proofErr w:type="spellEnd"/>
-      <w:r>
-        <w:t>}/&gt;</w:t>
+        <w:t xml:space="preserve"> className={styles.nav}/&gt;</w:t>
       </w:r>
     </w:p>
     <w:p>
@@ -1461,7 +1328,6 @@
       <w:r>
         <w:t xml:space="preserve">From a CSS Module, we can set up a </w:t>
       </w:r>
-      <w:proofErr w:type="gramStart"/>
       <w:r>
         <w:rPr>
           <w:b/>
@@ -1472,40 +1338,29 @@
       <w:r>
         <w:t xml:space="preserve"> class</w:t>
       </w:r>
-      <w:proofErr w:type="gramEnd"/>
-    </w:p>
-    <w:p>
-      <w:pPr>
-        <w:pStyle w:val="ListParagraph"/>
-        <w:numPr>
-          <w:ilvl w:val="1"/>
-          <w:numId w:val="1"/>
-        </w:numPr>
-      </w:pPr>
-      <w:proofErr w:type="gramStart"/>
-      <w:r>
-        <w:t>:global</w:t>
-      </w:r>
-      <w:proofErr w:type="gramEnd"/>
-      <w:r>
-        <w:t>(.test){</w:t>
-      </w:r>
-    </w:p>
-    <w:p>
-      <w:pPr>
-        <w:pStyle w:val="ListParagraph"/>
-        <w:numPr>
-          <w:ilvl w:val="1"/>
-          <w:numId w:val="1"/>
-        </w:numPr>
-      </w:pPr>
-      <w:proofErr w:type="spellStart"/>
-      <w:r>
-        <w:t>Css</w:t>
-      </w:r>
-      <w:proofErr w:type="spellEnd"/>
-      <w:r>
-        <w:t xml:space="preserve"> styles</w:t>
+    </w:p>
+    <w:p>
+      <w:pPr>
+        <w:pStyle w:val="ListParagraph"/>
+        <w:numPr>
+          <w:ilvl w:val="1"/>
+          <w:numId w:val="1"/>
+        </w:numPr>
+      </w:pPr>
+      <w:r>
+        <w:t>:global(.test){</w:t>
+      </w:r>
+    </w:p>
+    <w:p>
+      <w:pPr>
+        <w:pStyle w:val="ListParagraph"/>
+        <w:numPr>
+          <w:ilvl w:val="1"/>
+          <w:numId w:val="1"/>
+        </w:numPr>
+      </w:pPr>
+      <w:r>
+        <w:t>Css styles</w:t>
       </w:r>
     </w:p>
     <w:p>
@@ -1606,15 +1461,7 @@
         <w:sym w:font="Wingdings" w:char="F0E8"/>
       </w:r>
       <w:r>
-        <w:t xml:space="preserve"> /app/</w:t>
-      </w:r>
-      <w:proofErr w:type="gramStart"/>
-      <w:r>
-        <w:t>cities  |</w:t>
-      </w:r>
-      <w:proofErr w:type="gramEnd"/>
-      <w:r>
-        <w:t>|  /app/countries  ||  /app/form</w:t>
+        <w:t xml:space="preserve"> /app/cities  ||  /app/countries  ||  /app/form</w:t>
       </w:r>
     </w:p>
     <w:p/>
@@ -1645,11 +1492,7 @@
         <w:t xml:space="preserve"> ROUTE</w:t>
       </w:r>
       <w:r>
-        <w:t xml:space="preserve"> element from the </w:t>
-      </w:r>
-      <w:proofErr w:type="gramStart"/>
-      <w:r>
-        <w:t xml:space="preserve">main </w:t>
+        <w:t xml:space="preserve"> element from the main </w:t>
       </w:r>
       <w:r>
         <w:t xml:space="preserve"> </w:t>
@@ -1657,7 +1500,6 @@
       <w:r>
         <w:t>component</w:t>
       </w:r>
-      <w:proofErr w:type="gramEnd"/>
     </w:p>
     <w:p>
       <w:pPr>
@@ -1680,6 +1522,9 @@
         </w:numPr>
       </w:pPr>
       <w:r>
+        <w:rPr>
+          <w:noProof/>
+        </w:rPr>
         <w:drawing>
           <wp:inline distT="0" distB="0" distL="0" distR="0" wp14:anchorId="6E9232B8" wp14:editId="3AC637C5">
             <wp:extent cx="4695092" cy="1444644"/>
@@ -1742,6 +1587,9 @@
     </w:p>
     <w:p>
       <w:r>
+        <w:rPr>
+          <w:noProof/>
+        </w:rPr>
         <w:drawing>
           <wp:inline distT="0" distB="0" distL="0" distR="0" wp14:anchorId="078FC611" wp14:editId="0866F832">
             <wp:extent cx="2998177" cy="1300796"/>
@@ -1814,17 +1662,8 @@
           <w:b/>
           <w:bCs/>
         </w:rPr>
-        <w:t xml:space="preserve">path </w:t>
-      </w:r>
-      <w:proofErr w:type="spellStart"/>
-      <w:r>
-        <w:rPr>
-          <w:b/>
-          <w:bCs/>
-        </w:rPr>
-        <w:t>att</w:t>
-      </w:r>
-      <w:proofErr w:type="spellEnd"/>
+        <w:t>path att</w:t>
+      </w:r>
     </w:p>
     <w:p>
       <w:pPr>
@@ -1847,26 +1686,21 @@
         </w:numPr>
       </w:pPr>
       <w:r>
-        <w:t xml:space="preserve">We </w:t>
-      </w:r>
-      <w:proofErr w:type="gramStart"/>
-      <w:r>
-        <w:t>have to</w:t>
-      </w:r>
-      <w:proofErr w:type="gramEnd"/>
-      <w:r>
-        <w:t xml:space="preserve"> CREATE A DEFAULT </w:t>
-      </w:r>
-    </w:p>
-    <w:p>
-      <w:pPr>
-        <w:pStyle w:val="ListParagraph"/>
-        <w:numPr>
-          <w:ilvl w:val="0"/>
-          <w:numId w:val="1"/>
-        </w:numPr>
-      </w:pPr>
-      <w:r>
+        <w:t xml:space="preserve">We have to CREATE A DEFAULT </w:t>
+      </w:r>
+    </w:p>
+    <w:p>
+      <w:pPr>
+        <w:pStyle w:val="ListParagraph"/>
+        <w:numPr>
+          <w:ilvl w:val="0"/>
+          <w:numId w:val="1"/>
+        </w:numPr>
+      </w:pPr>
+      <w:r>
+        <w:rPr>
+          <w:noProof/>
+        </w:rPr>
         <w:drawing>
           <wp:inline distT="0" distB="0" distL="0" distR="0" wp14:anchorId="56D81E79" wp14:editId="30429F62">
             <wp:extent cx="4656223" cy="746825"/>
@@ -2039,6 +1873,9 @@
         </w:numPr>
       </w:pPr>
       <w:r>
+        <w:rPr>
+          <w:noProof/>
+        </w:rPr>
         <w:drawing>
           <wp:inline distT="0" distB="0" distL="0" distR="0" wp14:anchorId="291D5FAB" wp14:editId="66EBDB04">
             <wp:extent cx="5601482" cy="514422"/>
@@ -2121,6 +1958,9 @@
         </w:numPr>
       </w:pPr>
       <w:r>
+        <w:rPr>
+          <w:noProof/>
+        </w:rPr>
         <w:drawing>
           <wp:inline distT="0" distB="0" distL="0" distR="0" wp14:anchorId="63BB9A04" wp14:editId="65006C6B">
             <wp:extent cx="5582429" cy="781159"/>
@@ -2179,15 +2019,7 @@
         </w:numPr>
       </w:pPr>
       <w:r>
-        <w:t xml:space="preserve">We use the </w:t>
-      </w:r>
-      <w:proofErr w:type="spellStart"/>
-      <w:r>
-        <w:t>useParams</w:t>
-      </w:r>
-      <w:proofErr w:type="spellEnd"/>
-      <w:r>
-        <w:t xml:space="preserve"> hook in the component where we want to use the data from URL</w:t>
+        <w:t>We use the useParams hook in the component where we want to use the data from URL</w:t>
       </w:r>
     </w:p>
     <w:p>
@@ -2199,6 +2031,9 @@
         </w:numPr>
       </w:pPr>
       <w:r>
+        <w:rPr>
+          <w:noProof/>
+        </w:rPr>
         <w:lastRenderedPageBreak/>
         <w:drawing>
           <wp:inline distT="0" distB="0" distL="0" distR="0" wp14:anchorId="19B2310E" wp14:editId="6F8ED090">
@@ -2237,15 +2072,549 @@
         </w:drawing>
       </w:r>
     </w:p>
-    <w:p>
-      <w:pPr>
-        <w:pStyle w:val="ListParagraph"/>
-        <w:numPr>
-          <w:ilvl w:val="0"/>
-          <w:numId w:val="3"/>
-        </w:numPr>
-      </w:pPr>
-    </w:p>
+    <w:p/>
+    <w:p>
+      <w:pPr>
+        <w:pStyle w:val="Heading1"/>
+      </w:pPr>
+      <w:r>
+        <w:t>Storing State in URL with Query string</w:t>
+      </w:r>
+    </w:p>
+    <w:p>
+      <w:pPr>
+        <w:pStyle w:val="ListParagraph"/>
+        <w:numPr>
+          <w:ilvl w:val="0"/>
+          <w:numId w:val="1"/>
+        </w:numPr>
+      </w:pPr>
+      <w:r>
+        <w:t xml:space="preserve">We need top add it to the path where the user will go to in the </w:t>
+      </w:r>
+      <w:r>
+        <w:rPr>
+          <w:b/>
+          <w:bCs/>
+        </w:rPr>
+        <w:t xml:space="preserve">Link </w:t>
+      </w:r>
+      <w:r>
+        <w:t xml:space="preserve"> element</w:t>
+      </w:r>
+    </w:p>
+    <w:p>
+      <w:pPr>
+        <w:pStyle w:val="ListParagraph"/>
+        <w:numPr>
+          <w:ilvl w:val="0"/>
+          <w:numId w:val="1"/>
+        </w:numPr>
+      </w:pPr>
+      <w:r>
+        <w:drawing>
+          <wp:inline distT="0" distB="0" distL="0" distR="0" wp14:anchorId="04614C67" wp14:editId="15B46965">
+            <wp:extent cx="5943600" cy="1818640"/>
+            <wp:effectExtent l="0" t="0" r="0" b="0"/>
+            <wp:docPr id="2075750598" name="Picture 1" descr="A screen shot of a computer code&#10;&#10;Description automatically generated"/>
+            <wp:cNvGraphicFramePr>
+              <a:graphicFrameLocks xmlns:a="http://schemas.openxmlformats.org/drawingml/2006/main" noChangeAspect="1"/>
+            </wp:cNvGraphicFramePr>
+            <a:graphic xmlns:a="http://schemas.openxmlformats.org/drawingml/2006/main">
+              <a:graphicData uri="http://schemas.openxmlformats.org/drawingml/2006/picture">
+                <pic:pic xmlns:pic="http://schemas.openxmlformats.org/drawingml/2006/picture">
+                  <pic:nvPicPr>
+                    <pic:cNvPr id="2075750598" name="Picture 1" descr="A screen shot of a computer code&#10;&#10;Description automatically generated"/>
+                    <pic:cNvPicPr/>
+                  </pic:nvPicPr>
+                  <pic:blipFill>
+                    <a:blip r:embed="rId15"/>
+                    <a:stretch>
+                      <a:fillRect/>
+                    </a:stretch>
+                  </pic:blipFill>
+                  <pic:spPr>
+                    <a:xfrm>
+                      <a:off x="0" y="0"/>
+                      <a:ext cx="5943600" cy="1818640"/>
+                    </a:xfrm>
+                    <a:prstGeom prst="rect">
+                      <a:avLst/>
+                    </a:prstGeom>
+                  </pic:spPr>
+                </pic:pic>
+              </a:graphicData>
+            </a:graphic>
+          </wp:inline>
+        </w:drawing>
+      </w:r>
+    </w:p>
+    <w:p/>
+    <w:p>
+      <w:pPr>
+        <w:pStyle w:val="Heading2"/>
+      </w:pPr>
+      <w:r>
+        <w:t>useSearchParams()</w:t>
+      </w:r>
+    </w:p>
+    <w:p>
+      <w:pPr>
+        <w:pStyle w:val="ListParagraph"/>
+        <w:numPr>
+          <w:ilvl w:val="0"/>
+          <w:numId w:val="1"/>
+        </w:numPr>
+      </w:pPr>
+      <w:r>
+        <w:t xml:space="preserve">We use this Hook to read the URL query string from the URL </w:t>
+      </w:r>
+    </w:p>
+    <w:p>
+      <w:pPr>
+        <w:pStyle w:val="ListParagraph"/>
+        <w:numPr>
+          <w:ilvl w:val="0"/>
+          <w:numId w:val="1"/>
+        </w:numPr>
+      </w:pPr>
+      <w:r>
+        <w:t>Just like the useState, it returns an array of 2 values</w:t>
+      </w:r>
+    </w:p>
+    <w:p>
+      <w:pPr>
+        <w:pStyle w:val="ListParagraph"/>
+        <w:numPr>
+          <w:ilvl w:val="1"/>
+          <w:numId w:val="1"/>
+        </w:numPr>
+      </w:pPr>
+      <w:r>
+        <w:t xml:space="preserve">The current location </w:t>
+      </w:r>
+    </w:p>
+    <w:p>
+      <w:pPr>
+        <w:pStyle w:val="ListParagraph"/>
+        <w:numPr>
+          <w:ilvl w:val="1"/>
+          <w:numId w:val="1"/>
+        </w:numPr>
+      </w:pPr>
+      <w:r>
+        <w:t xml:space="preserve">A function to update the </w:t>
+      </w:r>
+      <w:r>
+        <w:t>query string</w:t>
+      </w:r>
+    </w:p>
+    <w:p>
+      <w:r>
+        <w:drawing>
+          <wp:inline distT="0" distB="0" distL="0" distR="0" wp14:anchorId="4D0CE3DE" wp14:editId="028E9378">
+            <wp:extent cx="5534797" cy="447737"/>
+            <wp:effectExtent l="0" t="0" r="8890" b="9525"/>
+            <wp:docPr id="193959838" name="Picture 1"/>
+            <wp:cNvGraphicFramePr>
+              <a:graphicFrameLocks xmlns:a="http://schemas.openxmlformats.org/drawingml/2006/main" noChangeAspect="1"/>
+            </wp:cNvGraphicFramePr>
+            <a:graphic xmlns:a="http://schemas.openxmlformats.org/drawingml/2006/main">
+              <a:graphicData uri="http://schemas.openxmlformats.org/drawingml/2006/picture">
+                <pic:pic xmlns:pic="http://schemas.openxmlformats.org/drawingml/2006/picture">
+                  <pic:nvPicPr>
+                    <pic:cNvPr id="193959838" name=""/>
+                    <pic:cNvPicPr/>
+                  </pic:nvPicPr>
+                  <pic:blipFill>
+                    <a:blip r:embed="rId16"/>
+                    <a:stretch>
+                      <a:fillRect/>
+                    </a:stretch>
+                  </pic:blipFill>
+                  <pic:spPr>
+                    <a:xfrm>
+                      <a:off x="0" y="0"/>
+                      <a:ext cx="5534797" cy="447737"/>
+                    </a:xfrm>
+                    <a:prstGeom prst="rect">
+                      <a:avLst/>
+                    </a:prstGeom>
+                  </pic:spPr>
+                </pic:pic>
+              </a:graphicData>
+            </a:graphic>
+          </wp:inline>
+        </w:drawing>
+      </w:r>
+    </w:p>
+    <w:p>
+      <w:pPr>
+        <w:pStyle w:val="ListParagraph"/>
+        <w:numPr>
+          <w:ilvl w:val="0"/>
+          <w:numId w:val="1"/>
+        </w:numPr>
+      </w:pPr>
+      <w:r>
+        <w:t xml:space="preserve">To get the query strings, we need to call the </w:t>
+      </w:r>
+      <w:r>
+        <w:rPr>
+          <w:b/>
+          <w:bCs/>
+        </w:rPr>
+        <w:t>get()</w:t>
+      </w:r>
+      <w:r>
+        <w:t xml:space="preserve"> method on the 1</w:t>
+      </w:r>
+      <w:r>
+        <w:rPr>
+          <w:vertAlign w:val="superscript"/>
+        </w:rPr>
+        <w:t>st</w:t>
+      </w:r>
+      <w:r>
+        <w:t xml:space="preserve"> value</w:t>
+      </w:r>
+    </w:p>
+    <w:p>
+      <w:pPr>
+        <w:pStyle w:val="ListParagraph"/>
+        <w:numPr>
+          <w:ilvl w:val="1"/>
+          <w:numId w:val="1"/>
+        </w:numPr>
+      </w:pPr>
+      <w:r>
+        <w:t>urlState.get(‘lat’)</w:t>
+      </w:r>
+    </w:p>
+    <w:p>
+      <w:r>
+        <w:drawing>
+          <wp:inline distT="0" distB="0" distL="0" distR="0" wp14:anchorId="1FF0B8F5" wp14:editId="3F2F21E9">
+            <wp:extent cx="4055165" cy="1538883"/>
+            <wp:effectExtent l="0" t="0" r="2540" b="4445"/>
+            <wp:docPr id="1427843484" name="Picture 1" descr="A screen shot of a computer code&#10;&#10;Description automatically generated"/>
+            <wp:cNvGraphicFramePr>
+              <a:graphicFrameLocks xmlns:a="http://schemas.openxmlformats.org/drawingml/2006/main" noChangeAspect="1"/>
+            </wp:cNvGraphicFramePr>
+            <a:graphic xmlns:a="http://schemas.openxmlformats.org/drawingml/2006/main">
+              <a:graphicData uri="http://schemas.openxmlformats.org/drawingml/2006/picture">
+                <pic:pic xmlns:pic="http://schemas.openxmlformats.org/drawingml/2006/picture">
+                  <pic:nvPicPr>
+                    <pic:cNvPr id="1427843484" name="Picture 1" descr="A screen shot of a computer code&#10;&#10;Description automatically generated"/>
+                    <pic:cNvPicPr/>
+                  </pic:nvPicPr>
+                  <pic:blipFill>
+                    <a:blip r:embed="rId17"/>
+                    <a:stretch>
+                      <a:fillRect/>
+                    </a:stretch>
+                  </pic:blipFill>
+                  <pic:spPr>
+                    <a:xfrm>
+                      <a:off x="0" y="0"/>
+                      <a:ext cx="4062099" cy="1541514"/>
+                    </a:xfrm>
+                    <a:prstGeom prst="rect">
+                      <a:avLst/>
+                    </a:prstGeom>
+                  </pic:spPr>
+                </pic:pic>
+              </a:graphicData>
+            </a:graphic>
+          </wp:inline>
+        </w:drawing>
+      </w:r>
+    </w:p>
+    <w:p>
+      <w:pPr>
+        <w:pStyle w:val="Heading1"/>
+      </w:pPr>
+      <w:r>
+        <w:lastRenderedPageBreak/>
+        <w:t>One of the biggest advantages of storing the state in URL is that you can share the URL and another person can see exactly what you are seeing, with the same STATE</w:t>
+      </w:r>
+    </w:p>
+    <w:p/>
+    <w:p>
+      <w:pPr>
+        <w:pStyle w:val="Heading1"/>
+      </w:pPr>
+      <w:r>
+        <w:t>useNavigate() hook</w:t>
+      </w:r>
+    </w:p>
+    <w:p>
+      <w:pPr>
+        <w:pStyle w:val="ListParagraph"/>
+        <w:numPr>
+          <w:ilvl w:val="0"/>
+          <w:numId w:val="1"/>
+        </w:numPr>
+      </w:pPr>
+      <w:r>
+        <w:t>this is used to navigate programmatically, without the user clicking on something</w:t>
+      </w:r>
+    </w:p>
+    <w:p>
+      <w:pPr>
+        <w:pStyle w:val="ListParagraph"/>
+        <w:numPr>
+          <w:ilvl w:val="0"/>
+          <w:numId w:val="1"/>
+        </w:numPr>
+      </w:pPr>
+      <w:r>
+        <w:t>Is actually used usually after the user submits a form</w:t>
+      </w:r>
+    </w:p>
+    <w:p>
+      <w:r>
+        <w:t xml:space="preserve">In our practice app, we are using it when a user Clicks on the Map, to navigate to the form </w:t>
+      </w:r>
+      <w:r>
+        <w:t>component</w:t>
+      </w:r>
+      <w:r>
+        <w:t>, but without the &lt;Link&gt; element</w:t>
+      </w:r>
+      <w:r>
+        <w:drawing>
+          <wp:inline distT="0" distB="0" distL="0" distR="0" wp14:anchorId="10860148" wp14:editId="375C5668">
+            <wp:extent cx="5943600" cy="1557020"/>
+            <wp:effectExtent l="0" t="0" r="0" b="5080"/>
+            <wp:docPr id="1584050838" name="Picture 1"/>
+            <wp:cNvGraphicFramePr>
+              <a:graphicFrameLocks xmlns:a="http://schemas.openxmlformats.org/drawingml/2006/main" noChangeAspect="1"/>
+            </wp:cNvGraphicFramePr>
+            <a:graphic xmlns:a="http://schemas.openxmlformats.org/drawingml/2006/main">
+              <a:graphicData uri="http://schemas.openxmlformats.org/drawingml/2006/picture">
+                <pic:pic xmlns:pic="http://schemas.openxmlformats.org/drawingml/2006/picture">
+                  <pic:nvPicPr>
+                    <pic:cNvPr id="1584050838" name=""/>
+                    <pic:cNvPicPr/>
+                  </pic:nvPicPr>
+                  <pic:blipFill>
+                    <a:blip r:embed="rId18"/>
+                    <a:stretch>
+                      <a:fillRect/>
+                    </a:stretch>
+                  </pic:blipFill>
+                  <pic:spPr>
+                    <a:xfrm>
+                      <a:off x="0" y="0"/>
+                      <a:ext cx="5943600" cy="1557020"/>
+                    </a:xfrm>
+                    <a:prstGeom prst="rect">
+                      <a:avLst/>
+                    </a:prstGeom>
+                  </pic:spPr>
+                </pic:pic>
+              </a:graphicData>
+            </a:graphic>
+          </wp:inline>
+        </w:drawing>
+      </w:r>
+    </w:p>
+    <w:p/>
+    <w:p>
+      <w:pPr>
+        <w:pStyle w:val="ListParagraph"/>
+        <w:numPr>
+          <w:ilvl w:val="0"/>
+          <w:numId w:val="1"/>
+        </w:numPr>
+      </w:pPr>
+      <w:r>
+        <w:t>Using navigate(-1) we move back 1 step (just like a back button)</w:t>
+      </w:r>
+    </w:p>
+    <w:p>
+      <w:pPr>
+        <w:pStyle w:val="ListParagraph"/>
+        <w:numPr>
+          <w:ilvl w:val="0"/>
+          <w:numId w:val="1"/>
+        </w:numPr>
+      </w:pPr>
+      <w:r>
+        <w:drawing>
+          <wp:inline distT="0" distB="0" distL="0" distR="0" wp14:anchorId="3D7FC307" wp14:editId="604D6548">
+            <wp:extent cx="5943600" cy="1574165"/>
+            <wp:effectExtent l="0" t="0" r="0" b="6985"/>
+            <wp:docPr id="516312070" name="Picture 1" descr="A screen shot of a computer program&#10;&#10;Description automatically generated"/>
+            <wp:cNvGraphicFramePr>
+              <a:graphicFrameLocks xmlns:a="http://schemas.openxmlformats.org/drawingml/2006/main" noChangeAspect="1"/>
+            </wp:cNvGraphicFramePr>
+            <a:graphic xmlns:a="http://schemas.openxmlformats.org/drawingml/2006/main">
+              <a:graphicData uri="http://schemas.openxmlformats.org/drawingml/2006/picture">
+                <pic:pic xmlns:pic="http://schemas.openxmlformats.org/drawingml/2006/picture">
+                  <pic:nvPicPr>
+                    <pic:cNvPr id="516312070" name="Picture 1" descr="A screen shot of a computer program&#10;&#10;Description automatically generated"/>
+                    <pic:cNvPicPr/>
+                  </pic:nvPicPr>
+                  <pic:blipFill>
+                    <a:blip r:embed="rId19"/>
+                    <a:stretch>
+                      <a:fillRect/>
+                    </a:stretch>
+                  </pic:blipFill>
+                  <pic:spPr>
+                    <a:xfrm>
+                      <a:off x="0" y="0"/>
+                      <a:ext cx="5943600" cy="1574165"/>
+                    </a:xfrm>
+                    <a:prstGeom prst="rect">
+                      <a:avLst/>
+                    </a:prstGeom>
+                  </pic:spPr>
+                </pic:pic>
+              </a:graphicData>
+            </a:graphic>
+          </wp:inline>
+        </w:drawing>
+      </w:r>
+    </w:p>
+    <w:p>
+      <w:pPr>
+        <w:pStyle w:val="ListParagraph"/>
+        <w:numPr>
+          <w:ilvl w:val="0"/>
+          <w:numId w:val="1"/>
+        </w:numPr>
+      </w:pPr>
+      <w:r>
+        <w:t xml:space="preserve">We can also do navigate(-) or navigate (1) </w:t>
+      </w:r>
+    </w:p>
+    <w:p>
+      <w:pPr>
+        <w:pStyle w:val="ListParagraph"/>
+        <w:numPr>
+          <w:ilvl w:val="1"/>
+          <w:numId w:val="1"/>
+        </w:numPr>
+      </w:pPr>
+      <w:r>
+        <w:t>Back or forward navigation</w:t>
+      </w:r>
+    </w:p>
+    <w:p/>
+    <w:p>
+      <w:pPr>
+        <w:pStyle w:val="Heading1"/>
+      </w:pPr>
+      <w:r>
+        <w:t>&lt;Navigate /&gt; Component</w:t>
+      </w:r>
+    </w:p>
+    <w:p>
+      <w:pPr>
+        <w:pStyle w:val="ListParagraph"/>
+        <w:numPr>
+          <w:ilvl w:val="0"/>
+          <w:numId w:val="1"/>
+        </w:numPr>
+      </w:pPr>
+      <w:r>
+        <w:t>The declarative way to Navigate Programatically</w:t>
+      </w:r>
+    </w:p>
+    <w:p>
+      <w:r>
+        <w:drawing>
+          <wp:inline distT="0" distB="0" distL="0" distR="0" wp14:anchorId="5A39B12F" wp14:editId="4BBAB802">
+            <wp:extent cx="5943600" cy="591820"/>
+            <wp:effectExtent l="0" t="0" r="0" b="0"/>
+            <wp:docPr id="100587868" name="Picture 1"/>
+            <wp:cNvGraphicFramePr>
+              <a:graphicFrameLocks xmlns:a="http://schemas.openxmlformats.org/drawingml/2006/main" noChangeAspect="1"/>
+            </wp:cNvGraphicFramePr>
+            <a:graphic xmlns:a="http://schemas.openxmlformats.org/drawingml/2006/main">
+              <a:graphicData uri="http://schemas.openxmlformats.org/drawingml/2006/picture">
+                <pic:pic xmlns:pic="http://schemas.openxmlformats.org/drawingml/2006/picture">
+                  <pic:nvPicPr>
+                    <pic:cNvPr id="100587868" name=""/>
+                    <pic:cNvPicPr/>
+                  </pic:nvPicPr>
+                  <pic:blipFill>
+                    <a:blip r:embed="rId20"/>
+                    <a:stretch>
+                      <a:fillRect/>
+                    </a:stretch>
+                  </pic:blipFill>
+                  <pic:spPr>
+                    <a:xfrm>
+                      <a:off x="0" y="0"/>
+                      <a:ext cx="5943600" cy="591820"/>
+                    </a:xfrm>
+                    <a:prstGeom prst="rect">
+                      <a:avLst/>
+                    </a:prstGeom>
+                  </pic:spPr>
+                </pic:pic>
+              </a:graphicData>
+            </a:graphic>
+          </wp:inline>
+        </w:drawing>
+      </w:r>
+    </w:p>
+    <w:p>
+      <w:pPr>
+        <w:pStyle w:val="ListParagraph"/>
+        <w:numPr>
+          <w:ilvl w:val="0"/>
+          <w:numId w:val="1"/>
+        </w:numPr>
+      </w:pPr>
+      <w:r>
+        <w:t xml:space="preserve">We can use &lt;Navigate </w:t>
+      </w:r>
+      <w:r>
+        <w:t xml:space="preserve">replace </w:t>
+      </w:r>
+      <w:r>
+        <w:t>to={…}/&gt;  to Navigate Programatically to a specific path</w:t>
+      </w:r>
+    </w:p>
+    <w:p>
+      <w:pPr>
+        <w:pStyle w:val="ListParagraph"/>
+        <w:numPr>
+          <w:ilvl w:val="1"/>
+          <w:numId w:val="1"/>
+        </w:numPr>
+      </w:pPr>
+      <w:r>
+        <w:lastRenderedPageBreak/>
+        <w:t>Like we have used it, we are going straight to /app/cities</w:t>
+      </w:r>
+    </w:p>
+    <w:p>
+      <w:pPr>
+        <w:pStyle w:val="ListParagraph"/>
+        <w:numPr>
+          <w:ilvl w:val="0"/>
+          <w:numId w:val="1"/>
+        </w:numPr>
+      </w:pPr>
+    </w:p>
+    <w:p>
+      <w:pPr>
+        <w:pStyle w:val="ListParagraph"/>
+        <w:numPr>
+          <w:ilvl w:val="0"/>
+          <w:numId w:val="1"/>
+        </w:numPr>
+      </w:pPr>
+    </w:p>
+    <w:p/>
+    <w:p/>
+    <w:p/>
     <w:sectPr>
       <w:pgSz w:w="12240" w:h="15840"/>
       <w:pgMar w:top="1440" w:right="1440" w:bottom="1440" w:left="1440" w:header="720" w:footer="720" w:gutter="0"/>
@@ -2548,6 +2917,118 @@
       </w:pPr>
     </w:lvl>
   </w:abstractNum>
+  <w:abstractNum w:abstractNumId="3" w15:restartNumberingAfterBreak="0">
+    <w:nsid w:val="7B8F7379"/>
+    <w:multiLevelType w:val="hybridMultilevel"/>
+    <w:tmpl w:val="33E6775E"/>
+    <w:lvl w:ilvl="0" w:tplc="C9EC1FD2">
+      <w:numFmt w:val="bullet"/>
+      <w:lvlText w:val=""/>
+      <w:lvlJc w:val="left"/>
+      <w:pPr>
+        <w:ind w:left="720" w:hanging="360"/>
+      </w:pPr>
+      <w:rPr>
+        <w:rFonts w:ascii="Wingdings" w:eastAsiaTheme="minorHAnsi" w:hAnsi="Wingdings" w:cstheme="minorBidi" w:hint="default"/>
+      </w:rPr>
+    </w:lvl>
+    <w:lvl w:ilvl="1" w:tplc="04090003" w:tentative="1">
+      <w:start w:val="1"/>
+      <w:numFmt w:val="bullet"/>
+      <w:lvlText w:val="o"/>
+      <w:lvlJc w:val="left"/>
+      <w:pPr>
+        <w:ind w:left="1440" w:hanging="360"/>
+      </w:pPr>
+      <w:rPr>
+        <w:rFonts w:ascii="Courier New" w:hAnsi="Courier New" w:cs="Courier New" w:hint="default"/>
+      </w:rPr>
+    </w:lvl>
+    <w:lvl w:ilvl="2" w:tplc="04090005" w:tentative="1">
+      <w:start w:val="1"/>
+      <w:numFmt w:val="bullet"/>
+      <w:lvlText w:val=""/>
+      <w:lvlJc w:val="left"/>
+      <w:pPr>
+        <w:ind w:left="2160" w:hanging="360"/>
+      </w:pPr>
+      <w:rPr>
+        <w:rFonts w:ascii="Wingdings" w:hAnsi="Wingdings" w:hint="default"/>
+      </w:rPr>
+    </w:lvl>
+    <w:lvl w:ilvl="3" w:tplc="04090001" w:tentative="1">
+      <w:start w:val="1"/>
+      <w:numFmt w:val="bullet"/>
+      <w:lvlText w:val=""/>
+      <w:lvlJc w:val="left"/>
+      <w:pPr>
+        <w:ind w:left="2880" w:hanging="360"/>
+      </w:pPr>
+      <w:rPr>
+        <w:rFonts w:ascii="Symbol" w:hAnsi="Symbol" w:hint="default"/>
+      </w:rPr>
+    </w:lvl>
+    <w:lvl w:ilvl="4" w:tplc="04090003" w:tentative="1">
+      <w:start w:val="1"/>
+      <w:numFmt w:val="bullet"/>
+      <w:lvlText w:val="o"/>
+      <w:lvlJc w:val="left"/>
+      <w:pPr>
+        <w:ind w:left="3600" w:hanging="360"/>
+      </w:pPr>
+      <w:rPr>
+        <w:rFonts w:ascii="Courier New" w:hAnsi="Courier New" w:cs="Courier New" w:hint="default"/>
+      </w:rPr>
+    </w:lvl>
+    <w:lvl w:ilvl="5" w:tplc="04090005" w:tentative="1">
+      <w:start w:val="1"/>
+      <w:numFmt w:val="bullet"/>
+      <w:lvlText w:val=""/>
+      <w:lvlJc w:val="left"/>
+      <w:pPr>
+        <w:ind w:left="4320" w:hanging="360"/>
+      </w:pPr>
+      <w:rPr>
+        <w:rFonts w:ascii="Wingdings" w:hAnsi="Wingdings" w:hint="default"/>
+      </w:rPr>
+    </w:lvl>
+    <w:lvl w:ilvl="6" w:tplc="04090001" w:tentative="1">
+      <w:start w:val="1"/>
+      <w:numFmt w:val="bullet"/>
+      <w:lvlText w:val=""/>
+      <w:lvlJc w:val="left"/>
+      <w:pPr>
+        <w:ind w:left="5040" w:hanging="360"/>
+      </w:pPr>
+      <w:rPr>
+        <w:rFonts w:ascii="Symbol" w:hAnsi="Symbol" w:hint="default"/>
+      </w:rPr>
+    </w:lvl>
+    <w:lvl w:ilvl="7" w:tplc="04090003" w:tentative="1">
+      <w:start w:val="1"/>
+      <w:numFmt w:val="bullet"/>
+      <w:lvlText w:val="o"/>
+      <w:lvlJc w:val="left"/>
+      <w:pPr>
+        <w:ind w:left="5760" w:hanging="360"/>
+      </w:pPr>
+      <w:rPr>
+        <w:rFonts w:ascii="Courier New" w:hAnsi="Courier New" w:cs="Courier New" w:hint="default"/>
+      </w:rPr>
+    </w:lvl>
+    <w:lvl w:ilvl="8" w:tplc="04090005" w:tentative="1">
+      <w:start w:val="1"/>
+      <w:numFmt w:val="bullet"/>
+      <w:lvlText w:val=""/>
+      <w:lvlJc w:val="left"/>
+      <w:pPr>
+        <w:ind w:left="6480" w:hanging="360"/>
+      </w:pPr>
+      <w:rPr>
+        <w:rFonts w:ascii="Wingdings" w:hAnsi="Wingdings" w:hint="default"/>
+      </w:rPr>
+    </w:lvl>
+  </w:abstractNum>
   <w:num w:numId="1" w16cid:durableId="2081899672">
     <w:abstractNumId w:val="0"/>
   </w:num>
@@ -2556,6 +3037,9 @@
   </w:num>
   <w:num w:numId="3" w16cid:durableId="1621761879">
     <w:abstractNumId w:val="1"/>
+  </w:num>
+  <w:num w:numId="4" w16cid:durableId="745111122">
+    <w:abstractNumId w:val="3"/>
   </w:num>
 </w:numbering>
 </file>

</xml_diff>

<commit_message>
18. Wild Oasis App - initial setup + styled Components - 95%
</commit_message>
<xml_diff>
--- a/11. React Router/Notes.docx
+++ b/11. React Router/Notes.docx
@@ -705,23 +705,29 @@
         <w:t xml:space="preserve">reload the </w:t>
       </w:r>
       <w:r>
-        <w:t xml:space="preserve"> whole page</w:t>
-      </w:r>
-    </w:p>
-    <w:p>
-      <w:pPr>
-        <w:pStyle w:val="ListParagraph"/>
-        <w:numPr>
-          <w:ilvl w:val="0"/>
-          <w:numId w:val="1"/>
-        </w:numPr>
-        <w:rPr>
-          <w:b/>
-          <w:bCs/>
-        </w:rPr>
-      </w:pPr>
-      <w:r>
-        <w:t xml:space="preserve">WE ARE USIN the </w:t>
+        <w:t>whole page</w:t>
+      </w:r>
+    </w:p>
+    <w:p>
+      <w:pPr>
+        <w:pStyle w:val="ListParagraph"/>
+        <w:numPr>
+          <w:ilvl w:val="0"/>
+          <w:numId w:val="1"/>
+        </w:numPr>
+        <w:rPr>
+          <w:b/>
+          <w:bCs/>
+        </w:rPr>
+      </w:pPr>
+      <w:r>
+        <w:t>WE ARE USIN</w:t>
+      </w:r>
+      <w:r>
+        <w:t>G</w:t>
+      </w:r>
+      <w:r>
+        <w:t xml:space="preserve"> the </w:t>
       </w:r>
       <w:r>
         <w:rPr>
@@ -2112,6 +2118,9 @@
         </w:numPr>
       </w:pPr>
       <w:r>
+        <w:rPr>
+          <w:noProof/>
+        </w:rPr>
         <w:drawing>
           <wp:inline distT="0" distB="0" distL="0" distR="0" wp14:anchorId="04614C67" wp14:editId="15B46965">
             <wp:extent cx="5943600" cy="1818640"/>
@@ -2211,6 +2220,9 @@
     </w:p>
     <w:p>
       <w:r>
+        <w:rPr>
+          <w:noProof/>
+        </w:rPr>
         <w:drawing>
           <wp:inline distT="0" distB="0" distL="0" distR="0" wp14:anchorId="4D0CE3DE" wp14:editId="028E9378">
             <wp:extent cx="5534797" cy="447737"/>
@@ -2293,6 +2305,9 @@
     </w:p>
     <w:p>
       <w:r>
+        <w:rPr>
+          <w:noProof/>
+        </w:rPr>
         <w:drawing>
           <wp:inline distT="0" distB="0" distL="0" distR="0" wp14:anchorId="1FF0B8F5" wp14:editId="3F2F21E9">
             <wp:extent cx="4055165" cy="1538883"/>
@@ -2383,6 +2398,9 @@
         <w:t>, but without the &lt;Link&gt; element</w:t>
       </w:r>
       <w:r>
+        <w:rPr>
+          <w:noProof/>
+        </w:rPr>
         <w:drawing>
           <wp:inline distT="0" distB="0" distL="0" distR="0" wp14:anchorId="10860148" wp14:editId="375C5668">
             <wp:extent cx="5943600" cy="1557020"/>
@@ -2442,6 +2460,9 @@
         </w:numPr>
       </w:pPr>
       <w:r>
+        <w:rPr>
+          <w:noProof/>
+        </w:rPr>
         <w:drawing>
           <wp:inline distT="0" distB="0" distL="0" distR="0" wp14:anchorId="3D7FC307" wp14:editId="604D6548">
             <wp:extent cx="5943600" cy="1574165"/>
@@ -2526,6 +2547,9 @@
     </w:p>
     <w:p>
       <w:r>
+        <w:rPr>
+          <w:noProof/>
+        </w:rPr>
         <w:drawing>
           <wp:inline distT="0" distB="0" distL="0" distR="0" wp14:anchorId="5A39B12F" wp14:editId="4BBAB802">
             <wp:extent cx="5943600" cy="591820"/>

</xml_diff>